<commit_message>
табл 2.1 + 2.2
</commit_message>
<xml_diff>
--- a/основная часть.docx
+++ b/основная часть.docx
@@ -5092,6 +5092,7 @@
       <w:r>
         <w:rPr>
           <w:rFonts w:ascii="Times New Roman" w:hAnsi="Times New Roman" w:cs="Times New Roman"/>
+          <w:noProof/>
           <w:sz w:val="28"/>
           <w:szCs w:val="28"/>
         </w:rPr>
@@ -5151,15 +5152,2106 @@
           <w:sz w:val="28"/>
           <w:szCs w:val="28"/>
         </w:rPr>
-        <w:t>Рисунок 2.</w:t>
-      </w:r>
-      <w:r>
-        <w:rPr>
-          <w:rFonts w:ascii="Times New Roman" w:hAnsi="Times New Roman" w:cs="Times New Roman"/>
-          <w:sz w:val="28"/>
-          <w:szCs w:val="28"/>
-        </w:rPr>
-        <w:t>3</w:t>
+        <w:t>Рисунок 2.3 – План торгового центра с размещенными видеокамерами</w:t>
+      </w:r>
+    </w:p>
+    <w:p>
+      <w:pPr>
+        <w:spacing w:after="0" w:line="240" w:lineRule="atLeast"/>
+        <w:ind w:firstLine="709"/>
+        <w:contextualSpacing/>
+        <w:jc w:val="center"/>
+        <w:rPr>
+          <w:rFonts w:ascii="Times New Roman" w:hAnsi="Times New Roman" w:cs="Times New Roman"/>
+          <w:sz w:val="28"/>
+          <w:szCs w:val="28"/>
+        </w:rPr>
+      </w:pPr>
+    </w:p>
+    <w:p>
+      <w:pPr>
+        <w:spacing w:after="0" w:line="360" w:lineRule="atLeast"/>
+        <w:ind w:firstLine="709"/>
+        <w:contextualSpacing/>
+        <w:jc w:val="both"/>
+        <w:rPr>
+          <w:rFonts w:ascii="Times New Roman" w:hAnsi="Times New Roman" w:cs="Times New Roman"/>
+          <w:sz w:val="28"/>
+          <w:szCs w:val="28"/>
+        </w:rPr>
+      </w:pPr>
+      <w:r>
+        <w:rPr>
+          <w:rFonts w:ascii="Times New Roman" w:hAnsi="Times New Roman" w:cs="Times New Roman"/>
+          <w:sz w:val="28"/>
+          <w:szCs w:val="28"/>
+        </w:rPr>
+        <w:t xml:space="preserve">В случае попытки потенциальным злоумышленником покинуть территорию второго этажа предусмотрено видеонаблюдение, направленное на входы всех лестниц и лифта, для этой цели предусмотрены камеры 5,1,13,18,14,20,17,12. </w:t>
+      </w:r>
+    </w:p>
+    <w:p>
+      <w:pPr>
+        <w:spacing w:after="0" w:line="360" w:lineRule="atLeast"/>
+        <w:ind w:firstLine="709"/>
+        <w:contextualSpacing/>
+        <w:jc w:val="both"/>
+        <w:rPr>
+          <w:rFonts w:ascii="Times New Roman" w:hAnsi="Times New Roman" w:cs="Times New Roman"/>
+          <w:sz w:val="28"/>
+          <w:szCs w:val="28"/>
+        </w:rPr>
+      </w:pPr>
+      <w:r>
+        <w:rPr>
+          <w:rFonts w:ascii="Times New Roman" w:hAnsi="Times New Roman" w:cs="Times New Roman"/>
+          <w:sz w:val="28"/>
+          <w:szCs w:val="28"/>
+        </w:rPr>
+        <w:t xml:space="preserve">Также в целях обнаружения и идентификации злоумышленника на выходах каждого торгового объекта внутри второго этажа торгового центра установлено видеонаблюдение посредством камер </w:t>
+      </w:r>
+      <w:r>
+        <w:rPr>
+          <w:rFonts w:ascii="Times New Roman" w:hAnsi="Times New Roman" w:cs="Times New Roman"/>
+          <w:sz w:val="28"/>
+          <w:szCs w:val="28"/>
+        </w:rPr>
+        <w:t>2,4,3,7,11,9,15,16,18,17.</w:t>
+      </w:r>
+    </w:p>
+    <w:p>
+      <w:pPr>
+        <w:spacing w:after="0" w:line="360" w:lineRule="atLeast"/>
+        <w:ind w:firstLine="709"/>
+        <w:contextualSpacing/>
+        <w:jc w:val="both"/>
+        <w:rPr>
+          <w:rFonts w:ascii="Times New Roman" w:hAnsi="Times New Roman" w:cs="Times New Roman"/>
+          <w:sz w:val="28"/>
+          <w:szCs w:val="28"/>
+        </w:rPr>
+      </w:pPr>
+      <w:r>
+        <w:rPr>
+          <w:rFonts w:ascii="Times New Roman" w:hAnsi="Times New Roman" w:cs="Times New Roman"/>
+          <w:sz w:val="28"/>
+          <w:szCs w:val="28"/>
+        </w:rPr>
+        <w:t>Видеокамеры 21 и 22 предназначены для системы видеонаблюдения внешней территории, для целей отслеживания попыток злоумышленника проникнуть на территорию защищаемого объекта через боковые пожарные лестницы.</w:t>
+      </w:r>
+    </w:p>
+    <w:p>
+      <w:pPr>
+        <w:spacing w:after="0" w:line="360" w:lineRule="atLeast"/>
+        <w:ind w:firstLine="709"/>
+        <w:contextualSpacing/>
+        <w:jc w:val="both"/>
+        <w:rPr>
+          <w:rFonts w:ascii="Times New Roman" w:hAnsi="Times New Roman" w:cs="Times New Roman"/>
+          <w:sz w:val="28"/>
+          <w:szCs w:val="28"/>
+        </w:rPr>
+      </w:pPr>
+      <w:r>
+        <w:rPr>
+          <w:rFonts w:ascii="Times New Roman" w:hAnsi="Times New Roman" w:cs="Times New Roman"/>
+          <w:sz w:val="28"/>
+          <w:szCs w:val="28"/>
+        </w:rPr>
+        <w:t xml:space="preserve">При выборе видеокамеры </w:t>
+      </w:r>
+      <w:r>
+        <w:rPr>
+          <w:rFonts w:ascii="Times New Roman" w:hAnsi="Times New Roman" w:cs="Times New Roman"/>
+          <w:sz w:val="28"/>
+          <w:szCs w:val="28"/>
+        </w:rPr>
+        <w:t>решающим фактором являлось высокое разрешение и светочувствительность.</w:t>
+      </w:r>
+      <w:r>
+        <w:rPr>
+          <w:rFonts w:ascii="Times New Roman" w:hAnsi="Times New Roman" w:cs="Times New Roman"/>
+          <w:sz w:val="28"/>
+          <w:szCs w:val="28"/>
+        </w:rPr>
+        <w:t xml:space="preserve"> По заданию курсового проекта производителем камер видеонаблюдения должен являться </w:t>
+      </w:r>
+      <w:r>
+        <w:rPr>
+          <w:rFonts w:ascii="Times New Roman" w:hAnsi="Times New Roman" w:cs="Times New Roman"/>
+          <w:sz w:val="28"/>
+          <w:szCs w:val="28"/>
+          <w:lang w:val="en-US"/>
+        </w:rPr>
+        <w:t>CNB</w:t>
+      </w:r>
+      <w:r>
+        <w:rPr>
+          <w:rFonts w:ascii="Times New Roman" w:hAnsi="Times New Roman" w:cs="Times New Roman"/>
+          <w:sz w:val="28"/>
+          <w:szCs w:val="28"/>
+        </w:rPr>
+        <w:t xml:space="preserve"> </w:t>
+      </w:r>
+      <w:r>
+        <w:rPr>
+          <w:rFonts w:ascii="Times New Roman" w:hAnsi="Times New Roman" w:cs="Times New Roman"/>
+          <w:sz w:val="28"/>
+          <w:szCs w:val="28"/>
+          <w:lang w:val="en-US"/>
+        </w:rPr>
+        <w:t>Technology</w:t>
+      </w:r>
+      <w:r>
+        <w:rPr>
+          <w:rFonts w:ascii="Times New Roman" w:hAnsi="Times New Roman" w:cs="Times New Roman"/>
+          <w:sz w:val="28"/>
+          <w:szCs w:val="28"/>
+        </w:rPr>
+        <w:t xml:space="preserve">. </w:t>
+      </w:r>
+      <w:r>
+        <w:rPr>
+          <w:rFonts w:ascii="Times New Roman" w:hAnsi="Times New Roman" w:cs="Times New Roman"/>
+          <w:sz w:val="28"/>
+          <w:szCs w:val="28"/>
+        </w:rPr>
+        <w:t xml:space="preserve">Таким образом, </w:t>
+      </w:r>
+      <w:r>
+        <w:rPr>
+          <w:rFonts w:ascii="Times New Roman" w:hAnsi="Times New Roman" w:cs="Times New Roman"/>
+          <w:sz w:val="28"/>
+          <w:szCs w:val="28"/>
+        </w:rPr>
+        <w:t xml:space="preserve">для внутренней территории объекта </w:t>
+      </w:r>
+      <w:r>
+        <w:rPr>
+          <w:rFonts w:ascii="Times New Roman" w:hAnsi="Times New Roman" w:cs="Times New Roman"/>
+          <w:sz w:val="28"/>
+          <w:szCs w:val="28"/>
+        </w:rPr>
+        <w:t>была выбрана камера</w:t>
+      </w:r>
+      <w:r>
+        <w:rPr>
+          <w:rFonts w:ascii="Times New Roman" w:hAnsi="Times New Roman" w:cs="Times New Roman"/>
+          <w:sz w:val="28"/>
+          <w:szCs w:val="28"/>
+        </w:rPr>
+        <w:t xml:space="preserve"> </w:t>
+      </w:r>
+      <w:r>
+        <w:rPr>
+          <w:rFonts w:ascii="Times New Roman" w:hAnsi="Times New Roman" w:cs="Times New Roman"/>
+          <w:sz w:val="28"/>
+          <w:szCs w:val="28"/>
+        </w:rPr>
+        <w:t>CNB-</w:t>
+      </w:r>
+      <w:r>
+        <w:rPr>
+          <w:rFonts w:ascii="Times New Roman" w:hAnsi="Times New Roman" w:cs="Times New Roman"/>
+          <w:sz w:val="28"/>
+          <w:szCs w:val="28"/>
+          <w:lang w:val="en-US"/>
+        </w:rPr>
+        <w:t>NB</w:t>
+      </w:r>
+      <w:r>
+        <w:rPr>
+          <w:rFonts w:ascii="Times New Roman" w:hAnsi="Times New Roman" w:cs="Times New Roman"/>
+          <w:sz w:val="28"/>
+          <w:szCs w:val="28"/>
+        </w:rPr>
+        <w:t>21-7</w:t>
+      </w:r>
+      <w:r>
+        <w:rPr>
+          <w:rFonts w:ascii="Times New Roman" w:hAnsi="Times New Roman" w:cs="Times New Roman"/>
+          <w:sz w:val="28"/>
+          <w:szCs w:val="28"/>
+          <w:lang w:val="en-US"/>
+        </w:rPr>
+        <w:t>MHR</w:t>
+      </w:r>
+      <w:r>
+        <w:rPr>
+          <w:rFonts w:ascii="Times New Roman" w:hAnsi="Times New Roman" w:cs="Times New Roman"/>
+          <w:sz w:val="28"/>
+          <w:szCs w:val="28"/>
+        </w:rPr>
+        <w:t>.</w:t>
+      </w:r>
+      <w:r>
+        <w:t xml:space="preserve"> </w:t>
+      </w:r>
+      <w:r>
+        <w:rPr>
+          <w:rFonts w:ascii="Times New Roman" w:hAnsi="Times New Roman" w:cs="Times New Roman"/>
+          <w:sz w:val="28"/>
+          <w:szCs w:val="28"/>
+        </w:rPr>
+        <w:t xml:space="preserve">В камере </w:t>
+      </w:r>
+      <w:r>
+        <w:rPr>
+          <w:rFonts w:ascii="Times New Roman" w:hAnsi="Times New Roman" w:cs="Times New Roman"/>
+          <w:sz w:val="28"/>
+          <w:szCs w:val="28"/>
+        </w:rPr>
+        <w:t>CNB-</w:t>
+      </w:r>
+      <w:r>
+        <w:rPr>
+          <w:rFonts w:ascii="Times New Roman" w:hAnsi="Times New Roman" w:cs="Times New Roman"/>
+          <w:sz w:val="28"/>
+          <w:szCs w:val="28"/>
+          <w:lang w:val="en-US"/>
+        </w:rPr>
+        <w:t>NB</w:t>
+      </w:r>
+      <w:r>
+        <w:rPr>
+          <w:rFonts w:ascii="Times New Roman" w:hAnsi="Times New Roman" w:cs="Times New Roman"/>
+          <w:sz w:val="28"/>
+          <w:szCs w:val="28"/>
+        </w:rPr>
+        <w:t>21-7</w:t>
+      </w:r>
+      <w:r>
+        <w:rPr>
+          <w:rFonts w:ascii="Times New Roman" w:hAnsi="Times New Roman" w:cs="Times New Roman"/>
+          <w:sz w:val="28"/>
+          <w:szCs w:val="28"/>
+          <w:lang w:val="en-US"/>
+        </w:rPr>
+        <w:t>MHR</w:t>
+      </w:r>
+      <w:r>
+        <w:rPr>
+          <w:rFonts w:ascii="Times New Roman" w:hAnsi="Times New Roman" w:cs="Times New Roman"/>
+          <w:sz w:val="28"/>
+          <w:szCs w:val="28"/>
+        </w:rPr>
+        <w:t xml:space="preserve"> </w:t>
+      </w:r>
+      <w:r>
+        <w:rPr>
+          <w:rFonts w:ascii="Times New Roman" w:hAnsi="Times New Roman" w:cs="Times New Roman"/>
+          <w:sz w:val="28"/>
+          <w:szCs w:val="28"/>
+        </w:rPr>
+        <w:t xml:space="preserve">реализована передача цветного изображения в условиях низкой освещенности за счет применения оригинального технологического решения </w:t>
+      </w:r>
+      <w:proofErr w:type="spellStart"/>
+      <w:r>
+        <w:rPr>
+          <w:rFonts w:ascii="Times New Roman" w:hAnsi="Times New Roman" w:cs="Times New Roman"/>
+          <w:sz w:val="28"/>
+          <w:szCs w:val="28"/>
+        </w:rPr>
+        <w:t>Dark</w:t>
+      </w:r>
+      <w:proofErr w:type="spellEnd"/>
+      <w:r>
+        <w:rPr>
+          <w:rFonts w:ascii="Times New Roman" w:hAnsi="Times New Roman" w:cs="Times New Roman"/>
+          <w:sz w:val="28"/>
+          <w:szCs w:val="28"/>
+        </w:rPr>
+        <w:t xml:space="preserve"> </w:t>
+      </w:r>
+      <w:proofErr w:type="spellStart"/>
+      <w:r>
+        <w:rPr>
+          <w:rFonts w:ascii="Times New Roman" w:hAnsi="Times New Roman" w:cs="Times New Roman"/>
+          <w:sz w:val="28"/>
+          <w:szCs w:val="28"/>
+        </w:rPr>
+        <w:t>HunterTM</w:t>
+      </w:r>
+      <w:proofErr w:type="spellEnd"/>
+      <w:r>
+        <w:rPr>
+          <w:rFonts w:ascii="Times New Roman" w:hAnsi="Times New Roman" w:cs="Times New Roman"/>
+          <w:sz w:val="28"/>
+          <w:szCs w:val="28"/>
+        </w:rPr>
+        <w:t>.</w:t>
+      </w:r>
+      <w:r>
+        <w:t xml:space="preserve"> </w:t>
+      </w:r>
+      <w:r>
+        <w:rPr>
+          <w:rFonts w:ascii="Times New Roman" w:hAnsi="Times New Roman" w:cs="Times New Roman"/>
+          <w:sz w:val="28"/>
+          <w:szCs w:val="28"/>
+        </w:rPr>
+        <w:t>Ик-подсветка состоит из 2-х сверхмощных светодиодов, обеспечивающих видимость в тёмное время</w:t>
+      </w:r>
+      <w:r>
+        <w:rPr>
+          <w:rFonts w:ascii="Times New Roman" w:hAnsi="Times New Roman" w:cs="Times New Roman"/>
+          <w:sz w:val="28"/>
+          <w:szCs w:val="28"/>
+        </w:rPr>
+        <w:t>.</w:t>
+      </w:r>
+    </w:p>
+    <w:p>
+      <w:pPr>
+        <w:spacing w:after="0" w:line="360" w:lineRule="atLeast"/>
+        <w:ind w:firstLine="709"/>
+        <w:contextualSpacing/>
+        <w:jc w:val="both"/>
+        <w:rPr>
+          <w:rFonts w:ascii="Times New Roman" w:hAnsi="Times New Roman" w:cs="Times New Roman"/>
+          <w:sz w:val="28"/>
+          <w:szCs w:val="28"/>
+        </w:rPr>
+      </w:pPr>
+      <w:r>
+        <w:rPr>
+          <w:rFonts w:ascii="Times New Roman" w:hAnsi="Times New Roman" w:cs="Times New Roman"/>
+          <w:sz w:val="28"/>
+          <w:szCs w:val="28"/>
+        </w:rPr>
+        <w:lastRenderedPageBreak/>
+        <w:t>Технические характеристики каждой из камер представлены в таблицах 2.1 и 2.2 соответственно.</w:t>
+      </w:r>
+    </w:p>
+    <w:p>
+      <w:pPr>
+        <w:spacing w:after="0" w:line="360" w:lineRule="atLeast"/>
+        <w:ind w:firstLine="709"/>
+        <w:contextualSpacing/>
+        <w:jc w:val="both"/>
+        <w:rPr>
+          <w:rFonts w:ascii="Times New Roman" w:hAnsi="Times New Roman" w:cs="Times New Roman"/>
+          <w:sz w:val="28"/>
+          <w:szCs w:val="28"/>
+        </w:rPr>
+      </w:pPr>
+    </w:p>
+    <w:p>
+      <w:pPr>
+        <w:spacing w:after="0" w:line="360" w:lineRule="atLeast"/>
+        <w:contextualSpacing/>
+        <w:jc w:val="both"/>
+        <w:rPr>
+          <w:rFonts w:ascii="Times New Roman" w:hAnsi="Times New Roman" w:cs="Times New Roman"/>
+          <w:sz w:val="28"/>
+          <w:szCs w:val="28"/>
+        </w:rPr>
+      </w:pPr>
+      <w:bookmarkStart w:id="1" w:name="_Hlk118564390"/>
+      <w:r>
+        <w:rPr>
+          <w:rFonts w:ascii="Times New Roman" w:hAnsi="Times New Roman" w:cs="Times New Roman"/>
+          <w:sz w:val="28"/>
+          <w:szCs w:val="28"/>
+        </w:rPr>
+        <w:t xml:space="preserve">Таблица 2.1 – Основные технические характеристики </w:t>
+      </w:r>
+      <w:r>
+        <w:rPr>
+          <w:rFonts w:ascii="Times New Roman" w:hAnsi="Times New Roman" w:cs="Times New Roman"/>
+          <w:sz w:val="28"/>
+          <w:szCs w:val="28"/>
+          <w:lang w:val="en-US"/>
+        </w:rPr>
+        <w:t>IP</w:t>
+      </w:r>
+      <w:r>
+        <w:rPr>
+          <w:rFonts w:ascii="Times New Roman" w:hAnsi="Times New Roman" w:cs="Times New Roman"/>
+          <w:sz w:val="28"/>
+          <w:szCs w:val="28"/>
+        </w:rPr>
+        <w:t>-</w:t>
+      </w:r>
+      <w:r>
+        <w:rPr>
+          <w:rFonts w:ascii="Times New Roman" w:hAnsi="Times New Roman" w:cs="Times New Roman"/>
+          <w:sz w:val="28"/>
+          <w:szCs w:val="28"/>
+        </w:rPr>
+        <w:t xml:space="preserve">камеры </w:t>
+      </w:r>
+      <w:r>
+        <w:rPr>
+          <w:rFonts w:ascii="Times New Roman" w:hAnsi="Times New Roman" w:cs="Times New Roman"/>
+          <w:sz w:val="28"/>
+          <w:szCs w:val="28"/>
+          <w:lang w:val="en-US"/>
+        </w:rPr>
+        <w:t>CNB</w:t>
+      </w:r>
+      <w:r>
+        <w:rPr>
+          <w:rFonts w:ascii="Times New Roman" w:hAnsi="Times New Roman" w:cs="Times New Roman"/>
+          <w:sz w:val="28"/>
+          <w:szCs w:val="28"/>
+        </w:rPr>
+        <w:t xml:space="preserve"> </w:t>
+      </w:r>
+    </w:p>
+    <w:p>
+      <w:pPr>
+        <w:spacing w:after="0" w:line="360" w:lineRule="atLeast"/>
+        <w:ind w:left="1701"/>
+        <w:contextualSpacing/>
+        <w:jc w:val="both"/>
+        <w:rPr>
+          <w:rFonts w:ascii="Times New Roman" w:hAnsi="Times New Roman" w:cs="Times New Roman"/>
+          <w:sz w:val="28"/>
+          <w:szCs w:val="28"/>
+          <w:lang w:val="en-US"/>
+        </w:rPr>
+      </w:pPr>
+      <w:r>
+        <w:rPr>
+          <w:rFonts w:ascii="Times New Roman" w:hAnsi="Times New Roman" w:cs="Times New Roman"/>
+          <w:sz w:val="28"/>
+          <w:szCs w:val="28"/>
+          <w:lang w:val="en-US"/>
+        </w:rPr>
+        <w:t>Technology</w:t>
+      </w:r>
+      <w:r>
+        <w:rPr>
+          <w:rFonts w:ascii="Times New Roman" w:hAnsi="Times New Roman" w:cs="Times New Roman"/>
+          <w:sz w:val="28"/>
+          <w:szCs w:val="28"/>
+        </w:rPr>
+        <w:t xml:space="preserve"> </w:t>
+      </w:r>
+      <w:r>
+        <w:rPr>
+          <w:rFonts w:ascii="Times New Roman" w:hAnsi="Times New Roman" w:cs="Times New Roman"/>
+          <w:sz w:val="28"/>
+          <w:szCs w:val="28"/>
+        </w:rPr>
+        <w:t>CNB-</w:t>
+      </w:r>
+      <w:r>
+        <w:rPr>
+          <w:rFonts w:ascii="Times New Roman" w:hAnsi="Times New Roman" w:cs="Times New Roman"/>
+          <w:sz w:val="28"/>
+          <w:szCs w:val="28"/>
+          <w:lang w:val="en-US"/>
+        </w:rPr>
+        <w:t>NB</w:t>
+      </w:r>
+      <w:r>
+        <w:rPr>
+          <w:rFonts w:ascii="Times New Roman" w:hAnsi="Times New Roman" w:cs="Times New Roman"/>
+          <w:sz w:val="28"/>
+          <w:szCs w:val="28"/>
+        </w:rPr>
+        <w:t>21-7</w:t>
+      </w:r>
+      <w:r>
+        <w:rPr>
+          <w:rFonts w:ascii="Times New Roman" w:hAnsi="Times New Roman" w:cs="Times New Roman"/>
+          <w:sz w:val="28"/>
+          <w:szCs w:val="28"/>
+          <w:lang w:val="en-US"/>
+        </w:rPr>
+        <w:t>MHR</w:t>
+      </w:r>
+    </w:p>
+    <w:tbl>
+      <w:tblPr>
+        <w:tblStyle w:val="a3"/>
+        <w:tblW w:w="0" w:type="auto"/>
+        <w:tblLook w:val="04A0" w:firstRow="1" w:lastRow="0" w:firstColumn="1" w:lastColumn="0" w:noHBand="0" w:noVBand="1"/>
+      </w:tblPr>
+      <w:tblGrid>
+        <w:gridCol w:w="5665"/>
+        <w:gridCol w:w="3679"/>
+      </w:tblGrid>
+      <w:tr>
+        <w:tc>
+          <w:tcPr>
+            <w:tcW w:w="5665" w:type="dxa"/>
+          </w:tcPr>
+          <w:p>
+            <w:pPr>
+              <w:spacing w:line="360" w:lineRule="atLeast"/>
+              <w:contextualSpacing/>
+              <w:jc w:val="center"/>
+              <w:rPr>
+                <w:rFonts w:ascii="Times New Roman" w:hAnsi="Times New Roman" w:cs="Times New Roman"/>
+                <w:sz w:val="28"/>
+                <w:szCs w:val="28"/>
+              </w:rPr>
+            </w:pPr>
+            <w:r>
+              <w:rPr>
+                <w:rFonts w:ascii="Times New Roman" w:hAnsi="Times New Roman" w:cs="Times New Roman"/>
+                <w:sz w:val="28"/>
+                <w:szCs w:val="28"/>
+              </w:rPr>
+              <w:t>Характеристика</w:t>
+            </w:r>
+          </w:p>
+        </w:tc>
+        <w:tc>
+          <w:tcPr>
+            <w:tcW w:w="3679" w:type="dxa"/>
+          </w:tcPr>
+          <w:p>
+            <w:pPr>
+              <w:spacing w:line="360" w:lineRule="atLeast"/>
+              <w:contextualSpacing/>
+              <w:jc w:val="center"/>
+              <w:rPr>
+                <w:rFonts w:ascii="Times New Roman" w:hAnsi="Times New Roman" w:cs="Times New Roman"/>
+                <w:sz w:val="28"/>
+                <w:szCs w:val="28"/>
+              </w:rPr>
+            </w:pPr>
+            <w:r>
+              <w:rPr>
+                <w:rFonts w:ascii="Times New Roman" w:hAnsi="Times New Roman" w:cs="Times New Roman"/>
+                <w:sz w:val="28"/>
+                <w:szCs w:val="28"/>
+              </w:rPr>
+              <w:t>Значение</w:t>
+            </w:r>
+          </w:p>
+        </w:tc>
+      </w:tr>
+      <w:tr>
+        <w:tc>
+          <w:tcPr>
+            <w:tcW w:w="5665" w:type="dxa"/>
+            <w:vAlign w:val="center"/>
+          </w:tcPr>
+          <w:p>
+            <w:pPr>
+              <w:spacing w:line="360" w:lineRule="atLeast"/>
+              <w:contextualSpacing/>
+              <w:rPr>
+                <w:rFonts w:ascii="Times New Roman" w:hAnsi="Times New Roman" w:cs="Times New Roman"/>
+                <w:sz w:val="28"/>
+                <w:szCs w:val="28"/>
+              </w:rPr>
+            </w:pPr>
+            <w:r>
+              <w:rPr>
+                <w:rFonts w:ascii="Times New Roman" w:hAnsi="Times New Roman" w:cs="Times New Roman"/>
+                <w:sz w:val="28"/>
+                <w:szCs w:val="28"/>
+              </w:rPr>
+              <w:t>Стандарт видеокамеры</w:t>
+            </w:r>
+          </w:p>
+        </w:tc>
+        <w:tc>
+          <w:tcPr>
+            <w:tcW w:w="3679" w:type="dxa"/>
+            <w:vAlign w:val="center"/>
+          </w:tcPr>
+          <w:p>
+            <w:pPr>
+              <w:spacing w:line="360" w:lineRule="atLeast"/>
+              <w:contextualSpacing/>
+              <w:jc w:val="center"/>
+              <w:rPr>
+                <w:rFonts w:ascii="Times New Roman" w:hAnsi="Times New Roman" w:cs="Times New Roman"/>
+                <w:sz w:val="28"/>
+                <w:szCs w:val="28"/>
+                <w:lang w:val="en-US"/>
+              </w:rPr>
+            </w:pPr>
+            <w:r>
+              <w:rPr>
+                <w:rFonts w:ascii="Times New Roman" w:hAnsi="Times New Roman" w:cs="Times New Roman"/>
+                <w:sz w:val="28"/>
+                <w:szCs w:val="28"/>
+                <w:lang w:val="en-US"/>
+              </w:rPr>
+              <w:t>IP</w:t>
+            </w:r>
+          </w:p>
+        </w:tc>
+      </w:tr>
+      <w:tr>
+        <w:tc>
+          <w:tcPr>
+            <w:tcW w:w="5665" w:type="dxa"/>
+            <w:vAlign w:val="center"/>
+          </w:tcPr>
+          <w:p>
+            <w:pPr>
+              <w:spacing w:line="360" w:lineRule="atLeast"/>
+              <w:contextualSpacing/>
+              <w:rPr>
+                <w:rFonts w:ascii="Times New Roman" w:hAnsi="Times New Roman" w:cs="Times New Roman"/>
+                <w:sz w:val="28"/>
+                <w:szCs w:val="28"/>
+              </w:rPr>
+            </w:pPr>
+            <w:r>
+              <w:rPr>
+                <w:rFonts w:ascii="Times New Roman" w:hAnsi="Times New Roman" w:cs="Times New Roman"/>
+                <w:sz w:val="28"/>
+                <w:szCs w:val="28"/>
+              </w:rPr>
+              <w:t>ПЗС матриц</w:t>
+            </w:r>
+            <w:r>
+              <w:rPr>
+                <w:rFonts w:ascii="Times New Roman" w:hAnsi="Times New Roman" w:cs="Times New Roman"/>
+                <w:sz w:val="28"/>
+                <w:szCs w:val="28"/>
+              </w:rPr>
+              <w:t>а</w:t>
+            </w:r>
+          </w:p>
+        </w:tc>
+        <w:tc>
+          <w:tcPr>
+            <w:tcW w:w="3679" w:type="dxa"/>
+            <w:vAlign w:val="center"/>
+          </w:tcPr>
+          <w:p>
+            <w:pPr>
+              <w:spacing w:line="360" w:lineRule="atLeast"/>
+              <w:contextualSpacing/>
+              <w:jc w:val="center"/>
+              <w:rPr>
+                <w:rFonts w:ascii="Times New Roman" w:hAnsi="Times New Roman" w:cs="Times New Roman"/>
+                <w:sz w:val="28"/>
+                <w:szCs w:val="28"/>
+                <w:lang w:val="en-US"/>
+              </w:rPr>
+            </w:pPr>
+            <w:r>
+              <w:rPr>
+                <w:rFonts w:ascii="Times New Roman" w:hAnsi="Times New Roman" w:cs="Times New Roman"/>
+                <w:sz w:val="28"/>
+                <w:szCs w:val="28"/>
+              </w:rPr>
+              <w:t xml:space="preserve">1/3” CMOS </w:t>
+            </w:r>
+            <w:proofErr w:type="spellStart"/>
+            <w:r>
+              <w:rPr>
+                <w:rFonts w:ascii="Times New Roman" w:hAnsi="Times New Roman" w:cs="Times New Roman"/>
+                <w:sz w:val="28"/>
+                <w:szCs w:val="28"/>
+              </w:rPr>
+              <w:t>Sensor</w:t>
+            </w:r>
+            <w:proofErr w:type="spellEnd"/>
+          </w:p>
+        </w:tc>
+      </w:tr>
+      <w:tr>
+        <w:tc>
+          <w:tcPr>
+            <w:tcW w:w="5665" w:type="dxa"/>
+            <w:vAlign w:val="center"/>
+          </w:tcPr>
+          <w:p>
+            <w:pPr>
+              <w:spacing w:line="360" w:lineRule="atLeast"/>
+              <w:contextualSpacing/>
+              <w:rPr>
+                <w:rFonts w:ascii="Times New Roman" w:hAnsi="Times New Roman" w:cs="Times New Roman"/>
+                <w:sz w:val="28"/>
+                <w:szCs w:val="28"/>
+              </w:rPr>
+            </w:pPr>
+            <w:proofErr w:type="spellStart"/>
+            <w:r>
+              <w:rPr>
+                <w:rFonts w:ascii="Times New Roman" w:hAnsi="Times New Roman" w:cs="Times New Roman"/>
+                <w:sz w:val="28"/>
+                <w:szCs w:val="28"/>
+              </w:rPr>
+              <w:t>Видеосенсор</w:t>
+            </w:r>
+            <w:proofErr w:type="spellEnd"/>
+            <w:r>
+              <w:rPr>
+                <w:rFonts w:ascii="Times New Roman" w:hAnsi="Times New Roman" w:cs="Times New Roman"/>
+                <w:sz w:val="28"/>
+                <w:szCs w:val="28"/>
+                <w:lang w:val="en-US"/>
+              </w:rPr>
+              <w:t xml:space="preserve">: </w:t>
+            </w:r>
+            <w:r>
+              <w:rPr>
+                <w:rFonts w:ascii="Times New Roman" w:hAnsi="Times New Roman" w:cs="Times New Roman"/>
+                <w:sz w:val="28"/>
+                <w:szCs w:val="28"/>
+              </w:rPr>
+              <w:t>пикселей по горизонтали</w:t>
+            </w:r>
+          </w:p>
+        </w:tc>
+        <w:tc>
+          <w:tcPr>
+            <w:tcW w:w="3679" w:type="dxa"/>
+            <w:vAlign w:val="center"/>
+          </w:tcPr>
+          <w:p>
+            <w:pPr>
+              <w:spacing w:line="360" w:lineRule="atLeast"/>
+              <w:contextualSpacing/>
+              <w:jc w:val="center"/>
+              <w:rPr>
+                <w:rFonts w:ascii="Times New Roman" w:hAnsi="Times New Roman" w:cs="Times New Roman"/>
+                <w:sz w:val="28"/>
+                <w:szCs w:val="28"/>
+              </w:rPr>
+            </w:pPr>
+            <w:r>
+              <w:rPr>
+                <w:rFonts w:ascii="Times New Roman" w:hAnsi="Times New Roman" w:cs="Times New Roman"/>
+                <w:sz w:val="28"/>
+                <w:szCs w:val="28"/>
+              </w:rPr>
+              <w:t>1920</w:t>
+            </w:r>
+          </w:p>
+        </w:tc>
+      </w:tr>
+      <w:tr>
+        <w:tc>
+          <w:tcPr>
+            <w:tcW w:w="5665" w:type="dxa"/>
+            <w:vAlign w:val="center"/>
+          </w:tcPr>
+          <w:p>
+            <w:pPr>
+              <w:spacing w:line="360" w:lineRule="atLeast"/>
+              <w:contextualSpacing/>
+              <w:rPr>
+                <w:rFonts w:ascii="Times New Roman" w:hAnsi="Times New Roman" w:cs="Times New Roman"/>
+                <w:sz w:val="28"/>
+                <w:szCs w:val="28"/>
+                <w:lang w:val="en-US"/>
+              </w:rPr>
+            </w:pPr>
+            <w:proofErr w:type="spellStart"/>
+            <w:r>
+              <w:rPr>
+                <w:rFonts w:ascii="Times New Roman" w:hAnsi="Times New Roman" w:cs="Times New Roman"/>
+                <w:sz w:val="28"/>
+                <w:szCs w:val="28"/>
+              </w:rPr>
+              <w:t>Видеосенсор</w:t>
+            </w:r>
+            <w:proofErr w:type="spellEnd"/>
+            <w:r>
+              <w:rPr>
+                <w:rFonts w:ascii="Times New Roman" w:hAnsi="Times New Roman" w:cs="Times New Roman"/>
+                <w:sz w:val="28"/>
+                <w:szCs w:val="28"/>
+                <w:lang w:val="en-US"/>
+              </w:rPr>
+              <w:t xml:space="preserve">: </w:t>
+            </w:r>
+            <w:r>
+              <w:rPr>
+                <w:rFonts w:ascii="Times New Roman" w:hAnsi="Times New Roman" w:cs="Times New Roman"/>
+                <w:sz w:val="28"/>
+                <w:szCs w:val="28"/>
+              </w:rPr>
+              <w:t xml:space="preserve">пикселей по </w:t>
+            </w:r>
+            <w:r>
+              <w:rPr>
+                <w:rFonts w:ascii="Times New Roman" w:hAnsi="Times New Roman" w:cs="Times New Roman"/>
+                <w:sz w:val="28"/>
+                <w:szCs w:val="28"/>
+              </w:rPr>
+              <w:t>вертикали</w:t>
+            </w:r>
+          </w:p>
+        </w:tc>
+        <w:tc>
+          <w:tcPr>
+            <w:tcW w:w="3679" w:type="dxa"/>
+            <w:vAlign w:val="center"/>
+          </w:tcPr>
+          <w:p>
+            <w:pPr>
+              <w:spacing w:line="360" w:lineRule="atLeast"/>
+              <w:contextualSpacing/>
+              <w:jc w:val="center"/>
+              <w:rPr>
+                <w:rFonts w:ascii="Times New Roman" w:hAnsi="Times New Roman" w:cs="Times New Roman"/>
+                <w:sz w:val="28"/>
+                <w:szCs w:val="28"/>
+              </w:rPr>
+            </w:pPr>
+            <w:r>
+              <w:rPr>
+                <w:rFonts w:ascii="Times New Roman" w:hAnsi="Times New Roman" w:cs="Times New Roman"/>
+                <w:sz w:val="28"/>
+                <w:szCs w:val="28"/>
+              </w:rPr>
+              <w:t>1080</w:t>
+            </w:r>
+          </w:p>
+        </w:tc>
+      </w:tr>
+      <w:tr>
+        <w:tc>
+          <w:tcPr>
+            <w:tcW w:w="5665" w:type="dxa"/>
+            <w:vAlign w:val="center"/>
+          </w:tcPr>
+          <w:p>
+            <w:pPr>
+              <w:spacing w:line="360" w:lineRule="atLeast"/>
+              <w:contextualSpacing/>
+              <w:rPr>
+                <w:rFonts w:ascii="Times New Roman" w:hAnsi="Times New Roman" w:cs="Times New Roman"/>
+                <w:sz w:val="28"/>
+                <w:szCs w:val="28"/>
+              </w:rPr>
+            </w:pPr>
+            <w:r>
+              <w:rPr>
+                <w:rFonts w:ascii="Times New Roman" w:hAnsi="Times New Roman" w:cs="Times New Roman"/>
+                <w:sz w:val="28"/>
+                <w:szCs w:val="28"/>
+              </w:rPr>
+              <w:t xml:space="preserve">Минимальная светочувствительность, </w:t>
+            </w:r>
+            <w:proofErr w:type="spellStart"/>
+            <w:r>
+              <w:rPr>
+                <w:rFonts w:ascii="Times New Roman" w:hAnsi="Times New Roman" w:cs="Times New Roman"/>
+                <w:sz w:val="28"/>
+                <w:szCs w:val="28"/>
+              </w:rPr>
+              <w:t>Лк</w:t>
+            </w:r>
+            <w:proofErr w:type="spellEnd"/>
+          </w:p>
+        </w:tc>
+        <w:tc>
+          <w:tcPr>
+            <w:tcW w:w="3679" w:type="dxa"/>
+            <w:vAlign w:val="center"/>
+          </w:tcPr>
+          <w:p>
+            <w:pPr>
+              <w:spacing w:line="360" w:lineRule="atLeast"/>
+              <w:contextualSpacing/>
+              <w:jc w:val="center"/>
+              <w:rPr>
+                <w:rFonts w:ascii="Times New Roman" w:hAnsi="Times New Roman" w:cs="Times New Roman"/>
+                <w:sz w:val="28"/>
+                <w:szCs w:val="28"/>
+              </w:rPr>
+            </w:pPr>
+            <w:r>
+              <w:rPr>
+                <w:rFonts w:ascii="Times New Roman" w:hAnsi="Times New Roman" w:cs="Times New Roman"/>
+                <w:sz w:val="28"/>
+                <w:szCs w:val="28"/>
+              </w:rPr>
+              <w:t>0,0005</w:t>
+            </w:r>
+          </w:p>
+        </w:tc>
+      </w:tr>
+      <w:tr>
+        <w:tc>
+          <w:tcPr>
+            <w:tcW w:w="5665" w:type="dxa"/>
+            <w:vAlign w:val="center"/>
+          </w:tcPr>
+          <w:p>
+            <w:pPr>
+              <w:spacing w:line="360" w:lineRule="atLeast"/>
+              <w:contextualSpacing/>
+              <w:rPr>
+                <w:rFonts w:ascii="Times New Roman" w:hAnsi="Times New Roman" w:cs="Times New Roman"/>
+                <w:sz w:val="28"/>
+                <w:szCs w:val="28"/>
+              </w:rPr>
+            </w:pPr>
+            <w:r>
+              <w:rPr>
+                <w:rFonts w:ascii="Times New Roman" w:hAnsi="Times New Roman" w:cs="Times New Roman"/>
+                <w:sz w:val="28"/>
+                <w:szCs w:val="28"/>
+              </w:rPr>
+              <w:t>Чувствительность</w:t>
+            </w:r>
+            <w:r>
+              <w:rPr>
+                <w:rFonts w:ascii="Times New Roman" w:hAnsi="Times New Roman" w:cs="Times New Roman"/>
+                <w:sz w:val="28"/>
+                <w:szCs w:val="28"/>
+              </w:rPr>
+              <w:t xml:space="preserve">, </w:t>
+            </w:r>
+            <w:proofErr w:type="spellStart"/>
+            <w:r>
+              <w:rPr>
+                <w:rFonts w:ascii="Times New Roman" w:hAnsi="Times New Roman" w:cs="Times New Roman"/>
+                <w:sz w:val="28"/>
+                <w:szCs w:val="28"/>
+              </w:rPr>
+              <w:t>Лк</w:t>
+            </w:r>
+            <w:proofErr w:type="spellEnd"/>
+          </w:p>
+        </w:tc>
+        <w:tc>
+          <w:tcPr>
+            <w:tcW w:w="3679" w:type="dxa"/>
+            <w:vAlign w:val="center"/>
+          </w:tcPr>
+          <w:p>
+            <w:pPr>
+              <w:spacing w:line="360" w:lineRule="atLeast"/>
+              <w:contextualSpacing/>
+              <w:jc w:val="center"/>
+              <w:rPr>
+                <w:rFonts w:ascii="Times New Roman" w:hAnsi="Times New Roman" w:cs="Times New Roman"/>
+                <w:sz w:val="28"/>
+                <w:szCs w:val="28"/>
+              </w:rPr>
+            </w:pPr>
+            <w:r>
+              <w:rPr>
+                <w:rFonts w:ascii="Times New Roman" w:hAnsi="Times New Roman" w:cs="Times New Roman"/>
+                <w:sz w:val="28"/>
+                <w:szCs w:val="28"/>
+              </w:rPr>
+              <w:t>0,12 (</w:t>
+            </w:r>
+            <w:r>
+              <w:rPr>
+                <w:rFonts w:ascii="Times New Roman" w:hAnsi="Times New Roman" w:cs="Times New Roman"/>
+                <w:sz w:val="28"/>
+                <w:szCs w:val="28"/>
+              </w:rPr>
+              <w:t xml:space="preserve">цветной режим </w:t>
+            </w:r>
+            <w:proofErr w:type="spellStart"/>
+            <w:r>
+              <w:rPr>
+                <w:rFonts w:ascii="Times New Roman" w:hAnsi="Times New Roman" w:cs="Times New Roman"/>
+                <w:sz w:val="28"/>
+                <w:szCs w:val="28"/>
+              </w:rPr>
+              <w:t>Dark</w:t>
+            </w:r>
+            <w:proofErr w:type="spellEnd"/>
+            <w:r>
+              <w:rPr>
+                <w:rFonts w:ascii="Times New Roman" w:hAnsi="Times New Roman" w:cs="Times New Roman"/>
+                <w:sz w:val="28"/>
+                <w:szCs w:val="28"/>
+              </w:rPr>
+              <w:t xml:space="preserve"> </w:t>
+            </w:r>
+            <w:proofErr w:type="spellStart"/>
+            <w:r>
+              <w:rPr>
+                <w:rFonts w:ascii="Times New Roman" w:hAnsi="Times New Roman" w:cs="Times New Roman"/>
+                <w:sz w:val="28"/>
+                <w:szCs w:val="28"/>
+              </w:rPr>
+              <w:t>Hunter</w:t>
+            </w:r>
+            <w:proofErr w:type="spellEnd"/>
+            <w:r>
+              <w:rPr>
+                <w:rFonts w:ascii="Times New Roman" w:hAnsi="Times New Roman" w:cs="Times New Roman"/>
+                <w:sz w:val="28"/>
+                <w:szCs w:val="28"/>
+              </w:rPr>
+              <w:t xml:space="preserve"> </w:t>
+            </w:r>
+            <w:proofErr w:type="spellStart"/>
+            <w:r>
+              <w:rPr>
+                <w:rFonts w:ascii="Times New Roman" w:hAnsi="Times New Roman" w:cs="Times New Roman"/>
+                <w:sz w:val="28"/>
+                <w:szCs w:val="28"/>
+              </w:rPr>
+              <w:t>откл</w:t>
+            </w:r>
+            <w:proofErr w:type="spellEnd"/>
+            <w:r>
+              <w:rPr>
+                <w:rFonts w:ascii="Times New Roman" w:hAnsi="Times New Roman" w:cs="Times New Roman"/>
+                <w:sz w:val="28"/>
+                <w:szCs w:val="28"/>
+              </w:rPr>
+              <w:t>.)</w:t>
+            </w:r>
+            <w:r>
+              <w:rPr>
+                <w:rFonts w:ascii="Times New Roman" w:hAnsi="Times New Roman" w:cs="Times New Roman"/>
+                <w:sz w:val="28"/>
+                <w:szCs w:val="28"/>
+              </w:rPr>
+              <w:t xml:space="preserve"> / 0,0005 (</w:t>
+            </w:r>
+            <w:proofErr w:type="spellStart"/>
+            <w:r>
+              <w:rPr>
+                <w:rFonts w:ascii="Times New Roman" w:hAnsi="Times New Roman" w:cs="Times New Roman"/>
+                <w:sz w:val="28"/>
+                <w:szCs w:val="28"/>
+              </w:rPr>
+              <w:t>Dark</w:t>
+            </w:r>
+            <w:proofErr w:type="spellEnd"/>
+            <w:r>
+              <w:rPr>
+                <w:rFonts w:ascii="Times New Roman" w:hAnsi="Times New Roman" w:cs="Times New Roman"/>
+                <w:sz w:val="28"/>
+                <w:szCs w:val="28"/>
+              </w:rPr>
+              <w:t xml:space="preserve"> </w:t>
+            </w:r>
+            <w:proofErr w:type="spellStart"/>
+            <w:r>
+              <w:rPr>
+                <w:rFonts w:ascii="Times New Roman" w:hAnsi="Times New Roman" w:cs="Times New Roman"/>
+                <w:sz w:val="28"/>
+                <w:szCs w:val="28"/>
+              </w:rPr>
+              <w:t>Hunter</w:t>
+            </w:r>
+            <w:proofErr w:type="spellEnd"/>
+            <w:r>
+              <w:rPr>
+                <w:rFonts w:ascii="Times New Roman" w:hAnsi="Times New Roman" w:cs="Times New Roman"/>
+                <w:sz w:val="28"/>
+                <w:szCs w:val="28"/>
+              </w:rPr>
+              <w:t xml:space="preserve"> </w:t>
+            </w:r>
+            <w:r>
+              <w:rPr>
+                <w:rFonts w:ascii="Times New Roman" w:hAnsi="Times New Roman" w:cs="Times New Roman"/>
+                <w:sz w:val="28"/>
+                <w:szCs w:val="28"/>
+              </w:rPr>
+              <w:t>вкл.)</w:t>
+            </w:r>
+          </w:p>
+        </w:tc>
+      </w:tr>
+      <w:tr>
+        <w:tc>
+          <w:tcPr>
+            <w:tcW w:w="5665" w:type="dxa"/>
+            <w:vAlign w:val="center"/>
+          </w:tcPr>
+          <w:p>
+            <w:pPr>
+              <w:spacing w:line="360" w:lineRule="atLeast"/>
+              <w:contextualSpacing/>
+              <w:rPr>
+                <w:rFonts w:ascii="Times New Roman" w:hAnsi="Times New Roman" w:cs="Times New Roman"/>
+                <w:sz w:val="28"/>
+                <w:szCs w:val="28"/>
+              </w:rPr>
+            </w:pPr>
+            <w:r>
+              <w:rPr>
+                <w:rFonts w:ascii="Times New Roman" w:hAnsi="Times New Roman" w:cs="Times New Roman"/>
+                <w:sz w:val="28"/>
+                <w:szCs w:val="28"/>
+              </w:rPr>
+              <w:t>Скорость при максимальной развертке, кадр/сек</w:t>
+            </w:r>
+          </w:p>
+        </w:tc>
+        <w:tc>
+          <w:tcPr>
+            <w:tcW w:w="3679" w:type="dxa"/>
+            <w:vAlign w:val="center"/>
+          </w:tcPr>
+          <w:p>
+            <w:pPr>
+              <w:spacing w:line="360" w:lineRule="atLeast"/>
+              <w:contextualSpacing/>
+              <w:jc w:val="center"/>
+              <w:rPr>
+                <w:rFonts w:ascii="Times New Roman" w:hAnsi="Times New Roman" w:cs="Times New Roman"/>
+                <w:sz w:val="28"/>
+                <w:szCs w:val="28"/>
+              </w:rPr>
+            </w:pPr>
+            <w:r>
+              <w:rPr>
+                <w:rFonts w:ascii="Times New Roman" w:hAnsi="Times New Roman" w:cs="Times New Roman"/>
+                <w:sz w:val="28"/>
+                <w:szCs w:val="28"/>
+              </w:rPr>
+              <w:t>30</w:t>
+            </w:r>
+          </w:p>
+        </w:tc>
+      </w:tr>
+      <w:tr>
+        <w:tc>
+          <w:tcPr>
+            <w:tcW w:w="5665" w:type="dxa"/>
+            <w:vAlign w:val="center"/>
+          </w:tcPr>
+          <w:p>
+            <w:pPr>
+              <w:spacing w:line="360" w:lineRule="atLeast"/>
+              <w:contextualSpacing/>
+              <w:rPr>
+                <w:rFonts w:ascii="Times New Roman" w:hAnsi="Times New Roman" w:cs="Times New Roman"/>
+                <w:sz w:val="28"/>
+                <w:szCs w:val="28"/>
+              </w:rPr>
+            </w:pPr>
+            <w:r>
+              <w:rPr>
+                <w:rFonts w:ascii="Times New Roman" w:hAnsi="Times New Roman" w:cs="Times New Roman"/>
+                <w:sz w:val="28"/>
+                <w:szCs w:val="28"/>
+              </w:rPr>
+              <w:t>Фо</w:t>
+            </w:r>
+            <w:r>
+              <w:rPr>
+                <w:rFonts w:ascii="Times New Roman" w:hAnsi="Times New Roman" w:cs="Times New Roman"/>
+                <w:sz w:val="28"/>
+                <w:szCs w:val="28"/>
+              </w:rPr>
+              <w:t>кусное расстояние, мм</w:t>
+            </w:r>
+          </w:p>
+        </w:tc>
+        <w:tc>
+          <w:tcPr>
+            <w:tcW w:w="3679" w:type="dxa"/>
+            <w:vAlign w:val="center"/>
+          </w:tcPr>
+          <w:p>
+            <w:pPr>
+              <w:spacing w:line="360" w:lineRule="atLeast"/>
+              <w:contextualSpacing/>
+              <w:jc w:val="center"/>
+              <w:rPr>
+                <w:rFonts w:ascii="Times New Roman" w:hAnsi="Times New Roman" w:cs="Times New Roman"/>
+                <w:sz w:val="28"/>
+                <w:szCs w:val="28"/>
+              </w:rPr>
+            </w:pPr>
+            <w:r>
+              <w:rPr>
+                <w:rFonts w:ascii="Times New Roman" w:hAnsi="Times New Roman" w:cs="Times New Roman"/>
+                <w:sz w:val="28"/>
+                <w:szCs w:val="28"/>
+              </w:rPr>
+              <w:t>3,6</w:t>
+            </w:r>
+          </w:p>
+        </w:tc>
+      </w:tr>
+      <w:tr>
+        <w:tc>
+          <w:tcPr>
+            <w:tcW w:w="5665" w:type="dxa"/>
+            <w:vAlign w:val="center"/>
+          </w:tcPr>
+          <w:p>
+            <w:pPr>
+              <w:spacing w:line="360" w:lineRule="atLeast"/>
+              <w:contextualSpacing/>
+              <w:rPr>
+                <w:rFonts w:ascii="Times New Roman" w:hAnsi="Times New Roman" w:cs="Times New Roman"/>
+                <w:sz w:val="28"/>
+                <w:szCs w:val="28"/>
+                <w:lang w:val="en-US"/>
+              </w:rPr>
+            </w:pPr>
+            <w:r>
+              <w:rPr>
+                <w:rFonts w:ascii="Times New Roman" w:hAnsi="Times New Roman" w:cs="Times New Roman"/>
+                <w:sz w:val="28"/>
+                <w:szCs w:val="28"/>
+              </w:rPr>
+              <w:t xml:space="preserve">Стандарт </w:t>
+            </w:r>
+            <w:r>
+              <w:rPr>
+                <w:rFonts w:ascii="Times New Roman" w:hAnsi="Times New Roman" w:cs="Times New Roman"/>
+                <w:sz w:val="28"/>
+                <w:szCs w:val="28"/>
+                <w:lang w:val="en-US"/>
+              </w:rPr>
+              <w:t>POE</w:t>
+            </w:r>
+          </w:p>
+        </w:tc>
+        <w:tc>
+          <w:tcPr>
+            <w:tcW w:w="3679" w:type="dxa"/>
+            <w:vAlign w:val="center"/>
+          </w:tcPr>
+          <w:p>
+            <w:pPr>
+              <w:spacing w:line="360" w:lineRule="atLeast"/>
+              <w:contextualSpacing/>
+              <w:jc w:val="center"/>
+              <w:rPr>
+                <w:rFonts w:ascii="Times New Roman" w:hAnsi="Times New Roman" w:cs="Times New Roman"/>
+                <w:sz w:val="28"/>
+                <w:szCs w:val="28"/>
+              </w:rPr>
+            </w:pPr>
+            <w:r>
+              <w:rPr>
+                <w:rFonts w:ascii="Times New Roman" w:hAnsi="Times New Roman" w:cs="Times New Roman"/>
+                <w:sz w:val="28"/>
+                <w:szCs w:val="28"/>
+              </w:rPr>
+              <w:t>IEEE802.3af</w:t>
+            </w:r>
+          </w:p>
+        </w:tc>
+      </w:tr>
+      <w:tr>
+        <w:tc>
+          <w:tcPr>
+            <w:tcW w:w="5665" w:type="dxa"/>
+            <w:vAlign w:val="center"/>
+          </w:tcPr>
+          <w:p>
+            <w:pPr>
+              <w:spacing w:line="360" w:lineRule="atLeast"/>
+              <w:contextualSpacing/>
+              <w:rPr>
+                <w:rFonts w:ascii="Times New Roman" w:hAnsi="Times New Roman" w:cs="Times New Roman"/>
+                <w:sz w:val="28"/>
+                <w:szCs w:val="28"/>
+              </w:rPr>
+            </w:pPr>
+            <w:r>
+              <w:rPr>
+                <w:rFonts w:ascii="Times New Roman" w:hAnsi="Times New Roman" w:cs="Times New Roman"/>
+                <w:sz w:val="28"/>
+                <w:szCs w:val="28"/>
+              </w:rPr>
+              <w:t>Сетевой интерфейс</w:t>
+            </w:r>
+          </w:p>
+        </w:tc>
+        <w:tc>
+          <w:tcPr>
+            <w:tcW w:w="3679" w:type="dxa"/>
+            <w:vAlign w:val="center"/>
+          </w:tcPr>
+          <w:p>
+            <w:pPr>
+              <w:spacing w:line="360" w:lineRule="atLeast"/>
+              <w:contextualSpacing/>
+              <w:jc w:val="center"/>
+              <w:rPr>
+                <w:rFonts w:ascii="Times New Roman" w:hAnsi="Times New Roman" w:cs="Times New Roman"/>
+                <w:sz w:val="28"/>
+                <w:szCs w:val="28"/>
+              </w:rPr>
+            </w:pPr>
+            <w:r>
+              <w:rPr>
+                <w:rFonts w:ascii="Times New Roman" w:hAnsi="Times New Roman" w:cs="Times New Roman"/>
+                <w:sz w:val="28"/>
+                <w:szCs w:val="28"/>
+              </w:rPr>
+              <w:t>10/100BaseT LAN</w:t>
+            </w:r>
+          </w:p>
+        </w:tc>
+      </w:tr>
+      <w:tr>
+        <w:tc>
+          <w:tcPr>
+            <w:tcW w:w="5665" w:type="dxa"/>
+            <w:vAlign w:val="center"/>
+          </w:tcPr>
+          <w:p>
+            <w:pPr>
+              <w:spacing w:line="360" w:lineRule="atLeast"/>
+              <w:contextualSpacing/>
+              <w:rPr>
+                <w:rFonts w:ascii="Times New Roman" w:hAnsi="Times New Roman" w:cs="Times New Roman"/>
+                <w:sz w:val="28"/>
+                <w:szCs w:val="28"/>
+              </w:rPr>
+            </w:pPr>
+            <w:r>
+              <w:rPr>
+                <w:rFonts w:ascii="Times New Roman" w:hAnsi="Times New Roman" w:cs="Times New Roman"/>
+                <w:sz w:val="28"/>
+                <w:szCs w:val="28"/>
+              </w:rPr>
+              <w:t xml:space="preserve">Минимальная рабочая температура, </w:t>
+            </w:r>
+            <w:r>
+              <w:rPr>
+                <w:rFonts w:ascii="Times New Roman" w:hAnsi="Times New Roman" w:cs="Times New Roman"/>
+                <w:sz w:val="28"/>
+                <w:szCs w:val="28"/>
+              </w:rPr>
+              <w:t>°C</w:t>
+            </w:r>
+          </w:p>
+        </w:tc>
+        <w:tc>
+          <w:tcPr>
+            <w:tcW w:w="3679" w:type="dxa"/>
+            <w:vAlign w:val="center"/>
+          </w:tcPr>
+          <w:p>
+            <w:pPr>
+              <w:spacing w:line="360" w:lineRule="atLeast"/>
+              <w:contextualSpacing/>
+              <w:jc w:val="center"/>
+              <w:rPr>
+                <w:rFonts w:ascii="Times New Roman" w:hAnsi="Times New Roman" w:cs="Times New Roman"/>
+                <w:sz w:val="28"/>
+                <w:szCs w:val="28"/>
+              </w:rPr>
+            </w:pPr>
+            <w:r>
+              <w:rPr>
+                <w:rFonts w:ascii="Times New Roman" w:hAnsi="Times New Roman" w:cs="Times New Roman"/>
+                <w:sz w:val="28"/>
+                <w:szCs w:val="28"/>
+              </w:rPr>
+              <w:t>-10</w:t>
+            </w:r>
+          </w:p>
+        </w:tc>
+      </w:tr>
+      <w:tr>
+        <w:tc>
+          <w:tcPr>
+            <w:tcW w:w="5665" w:type="dxa"/>
+            <w:vAlign w:val="center"/>
+          </w:tcPr>
+          <w:p>
+            <w:pPr>
+              <w:spacing w:line="360" w:lineRule="atLeast"/>
+              <w:contextualSpacing/>
+              <w:rPr>
+                <w:rFonts w:ascii="Times New Roman" w:hAnsi="Times New Roman" w:cs="Times New Roman"/>
+                <w:sz w:val="28"/>
+                <w:szCs w:val="28"/>
+              </w:rPr>
+            </w:pPr>
+            <w:r>
+              <w:rPr>
+                <w:rFonts w:ascii="Times New Roman" w:hAnsi="Times New Roman" w:cs="Times New Roman"/>
+                <w:sz w:val="28"/>
+                <w:szCs w:val="28"/>
+              </w:rPr>
+              <w:t>М</w:t>
+            </w:r>
+            <w:r>
+              <w:rPr>
+                <w:rFonts w:ascii="Times New Roman" w:hAnsi="Times New Roman" w:cs="Times New Roman"/>
+                <w:sz w:val="28"/>
+                <w:szCs w:val="28"/>
+              </w:rPr>
+              <w:t>аксимальная</w:t>
+            </w:r>
+            <w:r>
+              <w:rPr>
+                <w:rFonts w:ascii="Times New Roman" w:hAnsi="Times New Roman" w:cs="Times New Roman"/>
+                <w:sz w:val="28"/>
+                <w:szCs w:val="28"/>
+              </w:rPr>
+              <w:t xml:space="preserve"> рабочая температура, °C</w:t>
+            </w:r>
+          </w:p>
+        </w:tc>
+        <w:tc>
+          <w:tcPr>
+            <w:tcW w:w="3679" w:type="dxa"/>
+            <w:vAlign w:val="center"/>
+          </w:tcPr>
+          <w:p>
+            <w:pPr>
+              <w:spacing w:line="360" w:lineRule="atLeast"/>
+              <w:contextualSpacing/>
+              <w:jc w:val="center"/>
+              <w:rPr>
+                <w:rFonts w:ascii="Times New Roman" w:hAnsi="Times New Roman" w:cs="Times New Roman"/>
+                <w:sz w:val="28"/>
+                <w:szCs w:val="28"/>
+              </w:rPr>
+            </w:pPr>
+            <w:r>
+              <w:rPr>
+                <w:rFonts w:ascii="Times New Roman" w:hAnsi="Times New Roman" w:cs="Times New Roman"/>
+                <w:sz w:val="28"/>
+                <w:szCs w:val="28"/>
+              </w:rPr>
+              <w:t>+50</w:t>
+            </w:r>
+          </w:p>
+        </w:tc>
+      </w:tr>
+      <w:tr>
+        <w:tc>
+          <w:tcPr>
+            <w:tcW w:w="5665" w:type="dxa"/>
+            <w:vAlign w:val="center"/>
+          </w:tcPr>
+          <w:p>
+            <w:pPr>
+              <w:spacing w:line="360" w:lineRule="atLeast"/>
+              <w:contextualSpacing/>
+              <w:rPr>
+                <w:rFonts w:ascii="Times New Roman" w:hAnsi="Times New Roman" w:cs="Times New Roman"/>
+                <w:sz w:val="28"/>
+                <w:szCs w:val="28"/>
+              </w:rPr>
+            </w:pPr>
+            <w:r>
+              <w:rPr>
+                <w:rFonts w:ascii="Times New Roman" w:hAnsi="Times New Roman" w:cs="Times New Roman"/>
+                <w:sz w:val="28"/>
+                <w:szCs w:val="28"/>
+              </w:rPr>
+              <w:t>Режим день/ночь</w:t>
+            </w:r>
+          </w:p>
+        </w:tc>
+        <w:tc>
+          <w:tcPr>
+            <w:tcW w:w="3679" w:type="dxa"/>
+            <w:vAlign w:val="center"/>
+          </w:tcPr>
+          <w:p>
+            <w:pPr>
+              <w:spacing w:line="360" w:lineRule="atLeast"/>
+              <w:contextualSpacing/>
+              <w:jc w:val="center"/>
+              <w:rPr>
+                <w:rFonts w:ascii="Times New Roman" w:hAnsi="Times New Roman" w:cs="Times New Roman"/>
+                <w:sz w:val="28"/>
+                <w:szCs w:val="28"/>
+              </w:rPr>
+            </w:pPr>
+            <w:r>
+              <w:rPr>
+                <w:rFonts w:ascii="Times New Roman" w:hAnsi="Times New Roman" w:cs="Times New Roman"/>
+                <w:sz w:val="28"/>
+                <w:szCs w:val="28"/>
+              </w:rPr>
+              <w:t>TDN (ICR) с механическим ИК фильтром</w:t>
+            </w:r>
+          </w:p>
+        </w:tc>
+      </w:tr>
+      <w:tr>
+        <w:tc>
+          <w:tcPr>
+            <w:tcW w:w="5665" w:type="dxa"/>
+            <w:vAlign w:val="center"/>
+          </w:tcPr>
+          <w:p>
+            <w:pPr>
+              <w:spacing w:line="360" w:lineRule="atLeast"/>
+              <w:contextualSpacing/>
+              <w:rPr>
+                <w:rFonts w:ascii="Times New Roman" w:hAnsi="Times New Roman" w:cs="Times New Roman"/>
+                <w:sz w:val="28"/>
+                <w:szCs w:val="28"/>
+              </w:rPr>
+            </w:pPr>
+            <w:r>
+              <w:rPr>
+                <w:rFonts w:ascii="Times New Roman" w:hAnsi="Times New Roman" w:cs="Times New Roman"/>
+                <w:sz w:val="28"/>
+                <w:szCs w:val="28"/>
+              </w:rPr>
+              <w:t>Видимость с ИК-подсветкой</w:t>
+            </w:r>
+          </w:p>
+        </w:tc>
+        <w:tc>
+          <w:tcPr>
+            <w:tcW w:w="3679" w:type="dxa"/>
+            <w:vAlign w:val="center"/>
+          </w:tcPr>
+          <w:p>
+            <w:pPr>
+              <w:spacing w:line="360" w:lineRule="atLeast"/>
+              <w:contextualSpacing/>
+              <w:jc w:val="center"/>
+              <w:rPr>
+                <w:rFonts w:ascii="Times New Roman" w:hAnsi="Times New Roman" w:cs="Times New Roman"/>
+                <w:sz w:val="28"/>
+                <w:szCs w:val="28"/>
+              </w:rPr>
+            </w:pPr>
+            <w:r>
+              <w:rPr>
+                <w:rFonts w:ascii="Times New Roman" w:hAnsi="Times New Roman" w:cs="Times New Roman"/>
+                <w:sz w:val="28"/>
+                <w:szCs w:val="28"/>
+              </w:rPr>
+              <w:t>12 м</w:t>
+            </w:r>
+          </w:p>
+        </w:tc>
+      </w:tr>
+      <w:tr>
+        <w:tc>
+          <w:tcPr>
+            <w:tcW w:w="5665" w:type="dxa"/>
+            <w:vAlign w:val="center"/>
+          </w:tcPr>
+          <w:p>
+            <w:pPr>
+              <w:spacing w:line="360" w:lineRule="atLeast"/>
+              <w:contextualSpacing/>
+              <w:rPr>
+                <w:rFonts w:ascii="Times New Roman" w:hAnsi="Times New Roman" w:cs="Times New Roman"/>
+                <w:sz w:val="28"/>
+                <w:szCs w:val="28"/>
+              </w:rPr>
+            </w:pPr>
+            <w:r>
+              <w:rPr>
+                <w:rFonts w:ascii="Times New Roman" w:hAnsi="Times New Roman" w:cs="Times New Roman"/>
+                <w:sz w:val="28"/>
+                <w:szCs w:val="28"/>
+              </w:rPr>
+              <w:t>Тип подсветки</w:t>
+            </w:r>
+          </w:p>
+        </w:tc>
+        <w:tc>
+          <w:tcPr>
+            <w:tcW w:w="3679" w:type="dxa"/>
+            <w:vAlign w:val="center"/>
+          </w:tcPr>
+          <w:p>
+            <w:pPr>
+              <w:spacing w:line="360" w:lineRule="atLeast"/>
+              <w:contextualSpacing/>
+              <w:jc w:val="center"/>
+              <w:rPr>
+                <w:rFonts w:ascii="Times New Roman" w:hAnsi="Times New Roman" w:cs="Times New Roman"/>
+                <w:sz w:val="28"/>
+                <w:szCs w:val="28"/>
+                <w:lang w:val="en-US"/>
+              </w:rPr>
+            </w:pPr>
+            <w:r>
+              <w:rPr>
+                <w:rFonts w:ascii="Times New Roman" w:hAnsi="Times New Roman" w:cs="Times New Roman"/>
+                <w:sz w:val="28"/>
+                <w:szCs w:val="28"/>
+                <w:lang w:val="en-US"/>
+              </w:rPr>
+              <w:t>IR</w:t>
+            </w:r>
+          </w:p>
+        </w:tc>
+      </w:tr>
+      <w:tr>
+        <w:tc>
+          <w:tcPr>
+            <w:tcW w:w="5665" w:type="dxa"/>
+            <w:vAlign w:val="center"/>
+          </w:tcPr>
+          <w:p>
+            <w:pPr>
+              <w:spacing w:line="360" w:lineRule="atLeast"/>
+              <w:contextualSpacing/>
+              <w:rPr>
+                <w:rFonts w:ascii="Times New Roman" w:hAnsi="Times New Roman" w:cs="Times New Roman"/>
+                <w:sz w:val="28"/>
+                <w:szCs w:val="28"/>
+              </w:rPr>
+            </w:pPr>
+            <w:r>
+              <w:rPr>
+                <w:rFonts w:ascii="Times New Roman" w:hAnsi="Times New Roman" w:cs="Times New Roman"/>
+                <w:sz w:val="28"/>
+                <w:szCs w:val="28"/>
+              </w:rPr>
+              <w:t>Ночной режим</w:t>
+            </w:r>
+          </w:p>
+        </w:tc>
+        <w:tc>
+          <w:tcPr>
+            <w:tcW w:w="3679" w:type="dxa"/>
+            <w:vAlign w:val="center"/>
+          </w:tcPr>
+          <w:p>
+            <w:pPr>
+              <w:spacing w:line="360" w:lineRule="atLeast"/>
+              <w:contextualSpacing/>
+              <w:jc w:val="center"/>
+              <w:rPr>
+                <w:rFonts w:ascii="Times New Roman" w:hAnsi="Times New Roman" w:cs="Times New Roman"/>
+                <w:sz w:val="28"/>
+                <w:szCs w:val="28"/>
+              </w:rPr>
+            </w:pPr>
+            <w:r>
+              <w:rPr>
+                <w:rFonts w:ascii="Times New Roman" w:hAnsi="Times New Roman" w:cs="Times New Roman"/>
+                <w:sz w:val="28"/>
+                <w:szCs w:val="28"/>
+              </w:rPr>
+              <w:t>Да</w:t>
+            </w:r>
+          </w:p>
+        </w:tc>
+      </w:tr>
+      <w:tr>
+        <w:tc>
+          <w:tcPr>
+            <w:tcW w:w="5665" w:type="dxa"/>
+            <w:vAlign w:val="center"/>
+          </w:tcPr>
+          <w:p>
+            <w:pPr>
+              <w:spacing w:line="360" w:lineRule="atLeast"/>
+              <w:contextualSpacing/>
+              <w:rPr>
+                <w:rFonts w:ascii="Times New Roman" w:hAnsi="Times New Roman" w:cs="Times New Roman"/>
+                <w:sz w:val="28"/>
+                <w:szCs w:val="28"/>
+              </w:rPr>
+            </w:pPr>
+            <w:r>
+              <w:rPr>
+                <w:rFonts w:ascii="Times New Roman" w:hAnsi="Times New Roman" w:cs="Times New Roman"/>
+                <w:sz w:val="28"/>
+                <w:szCs w:val="28"/>
+              </w:rPr>
+              <w:t>Объектив</w:t>
+            </w:r>
+          </w:p>
+        </w:tc>
+        <w:tc>
+          <w:tcPr>
+            <w:tcW w:w="3679" w:type="dxa"/>
+            <w:vAlign w:val="center"/>
+          </w:tcPr>
+          <w:p>
+            <w:pPr>
+              <w:spacing w:line="360" w:lineRule="atLeast"/>
+              <w:contextualSpacing/>
+              <w:jc w:val="center"/>
+              <w:rPr>
+                <w:rFonts w:ascii="Times New Roman" w:hAnsi="Times New Roman" w:cs="Times New Roman"/>
+                <w:sz w:val="28"/>
+                <w:szCs w:val="28"/>
+              </w:rPr>
+            </w:pPr>
+            <w:r>
+              <w:rPr>
+                <w:rFonts w:ascii="Times New Roman" w:hAnsi="Times New Roman" w:cs="Times New Roman"/>
+                <w:sz w:val="28"/>
+                <w:szCs w:val="28"/>
+              </w:rPr>
+              <w:t>Фиксированный фокус</w:t>
+            </w:r>
+          </w:p>
+        </w:tc>
+      </w:tr>
+      <w:tr>
+        <w:tc>
+          <w:tcPr>
+            <w:tcW w:w="5665" w:type="dxa"/>
+            <w:vAlign w:val="center"/>
+          </w:tcPr>
+          <w:p>
+            <w:pPr>
+              <w:spacing w:line="360" w:lineRule="atLeast"/>
+              <w:contextualSpacing/>
+              <w:rPr>
+                <w:rFonts w:ascii="Times New Roman" w:hAnsi="Times New Roman" w:cs="Times New Roman"/>
+                <w:sz w:val="28"/>
+                <w:szCs w:val="28"/>
+              </w:rPr>
+            </w:pPr>
+            <w:r>
+              <w:rPr>
+                <w:rFonts w:ascii="Times New Roman" w:hAnsi="Times New Roman" w:cs="Times New Roman"/>
+                <w:sz w:val="28"/>
+                <w:szCs w:val="28"/>
+              </w:rPr>
+              <w:t>Сжатие</w:t>
+            </w:r>
+          </w:p>
+        </w:tc>
+        <w:tc>
+          <w:tcPr>
+            <w:tcW w:w="3679" w:type="dxa"/>
+            <w:vAlign w:val="center"/>
+          </w:tcPr>
+          <w:p>
+            <w:pPr>
+              <w:spacing w:line="360" w:lineRule="atLeast"/>
+              <w:contextualSpacing/>
+              <w:jc w:val="center"/>
+              <w:rPr>
+                <w:rFonts w:ascii="Times New Roman" w:hAnsi="Times New Roman" w:cs="Times New Roman"/>
+                <w:sz w:val="28"/>
+                <w:szCs w:val="28"/>
+              </w:rPr>
+            </w:pPr>
+            <w:r>
+              <w:rPr>
+                <w:rFonts w:ascii="Times New Roman" w:hAnsi="Times New Roman" w:cs="Times New Roman"/>
+                <w:sz w:val="28"/>
+                <w:szCs w:val="28"/>
+              </w:rPr>
+              <w:t>MPEG / H.264</w:t>
+            </w:r>
+          </w:p>
+        </w:tc>
+      </w:tr>
+      <w:tr>
+        <w:tc>
+          <w:tcPr>
+            <w:tcW w:w="5665" w:type="dxa"/>
+            <w:vAlign w:val="center"/>
+          </w:tcPr>
+          <w:p>
+            <w:pPr>
+              <w:spacing w:line="360" w:lineRule="atLeast"/>
+              <w:contextualSpacing/>
+              <w:rPr>
+                <w:rFonts w:ascii="Times New Roman" w:hAnsi="Times New Roman" w:cs="Times New Roman"/>
+                <w:sz w:val="28"/>
+                <w:szCs w:val="28"/>
+              </w:rPr>
+            </w:pPr>
+            <w:r>
+              <w:rPr>
+                <w:rFonts w:ascii="Times New Roman" w:hAnsi="Times New Roman" w:cs="Times New Roman"/>
+                <w:sz w:val="28"/>
+                <w:szCs w:val="28"/>
+              </w:rPr>
+              <w:t>Датчики</w:t>
+            </w:r>
+          </w:p>
+        </w:tc>
+        <w:tc>
+          <w:tcPr>
+            <w:tcW w:w="3679" w:type="dxa"/>
+            <w:vAlign w:val="center"/>
+          </w:tcPr>
+          <w:p>
+            <w:pPr>
+              <w:spacing w:line="360" w:lineRule="atLeast"/>
+              <w:contextualSpacing/>
+              <w:jc w:val="center"/>
+              <w:rPr>
+                <w:rFonts w:ascii="Times New Roman" w:hAnsi="Times New Roman" w:cs="Times New Roman"/>
+                <w:sz w:val="28"/>
+                <w:szCs w:val="28"/>
+              </w:rPr>
+            </w:pPr>
+            <w:r>
+              <w:rPr>
+                <w:rFonts w:ascii="Times New Roman" w:hAnsi="Times New Roman" w:cs="Times New Roman"/>
+                <w:sz w:val="28"/>
+                <w:szCs w:val="28"/>
+              </w:rPr>
+              <w:t>Движения/Освещенности/ Звука</w:t>
+            </w:r>
+          </w:p>
+        </w:tc>
+      </w:tr>
+      <w:tr>
+        <w:tc>
+          <w:tcPr>
+            <w:tcW w:w="5665" w:type="dxa"/>
+            <w:vAlign w:val="center"/>
+          </w:tcPr>
+          <w:p>
+            <w:pPr>
+              <w:spacing w:line="360" w:lineRule="atLeast"/>
+              <w:contextualSpacing/>
+              <w:rPr>
+                <w:rFonts w:ascii="Times New Roman" w:hAnsi="Times New Roman" w:cs="Times New Roman"/>
+                <w:sz w:val="28"/>
+                <w:szCs w:val="28"/>
+              </w:rPr>
+            </w:pPr>
+            <w:r>
+              <w:rPr>
+                <w:rFonts w:ascii="Times New Roman" w:hAnsi="Times New Roman" w:cs="Times New Roman"/>
+                <w:sz w:val="28"/>
+                <w:szCs w:val="28"/>
+              </w:rPr>
+              <w:t>Питание</w:t>
+            </w:r>
+          </w:p>
+        </w:tc>
+        <w:tc>
+          <w:tcPr>
+            <w:tcW w:w="3679" w:type="dxa"/>
+            <w:vAlign w:val="center"/>
+          </w:tcPr>
+          <w:p>
+            <w:pPr>
+              <w:spacing w:line="360" w:lineRule="atLeast"/>
+              <w:contextualSpacing/>
+              <w:jc w:val="center"/>
+              <w:rPr>
+                <w:rFonts w:ascii="Times New Roman" w:hAnsi="Times New Roman" w:cs="Times New Roman"/>
+                <w:sz w:val="28"/>
+                <w:szCs w:val="28"/>
+                <w:lang w:val="en-US"/>
+              </w:rPr>
+            </w:pPr>
+            <w:r>
+              <w:rPr>
+                <w:rFonts w:ascii="Times New Roman" w:hAnsi="Times New Roman" w:cs="Times New Roman"/>
+                <w:sz w:val="28"/>
+                <w:szCs w:val="28"/>
+              </w:rPr>
+              <w:t>12</w:t>
+            </w:r>
+            <w:r>
+              <w:rPr>
+                <w:rFonts w:ascii="Times New Roman" w:hAnsi="Times New Roman" w:cs="Times New Roman"/>
+                <w:sz w:val="28"/>
+                <w:szCs w:val="28"/>
+                <w:lang w:val="en-US"/>
+              </w:rPr>
+              <w:t>VDC</w:t>
+            </w:r>
+          </w:p>
+        </w:tc>
+      </w:tr>
+      <w:tr>
+        <w:tc>
+          <w:tcPr>
+            <w:tcW w:w="5665" w:type="dxa"/>
+            <w:vAlign w:val="center"/>
+          </w:tcPr>
+          <w:p>
+            <w:pPr>
+              <w:spacing w:line="360" w:lineRule="atLeast"/>
+              <w:contextualSpacing/>
+              <w:rPr>
+                <w:rFonts w:ascii="Times New Roman" w:hAnsi="Times New Roman" w:cs="Times New Roman"/>
+                <w:sz w:val="28"/>
+                <w:szCs w:val="28"/>
+              </w:rPr>
+            </w:pPr>
+            <w:r>
+              <w:rPr>
+                <w:rFonts w:ascii="Times New Roman" w:hAnsi="Times New Roman" w:cs="Times New Roman"/>
+                <w:sz w:val="28"/>
+                <w:szCs w:val="28"/>
+              </w:rPr>
+              <w:t>Место установки камеры</w:t>
+            </w:r>
+          </w:p>
+        </w:tc>
+        <w:tc>
+          <w:tcPr>
+            <w:tcW w:w="3679" w:type="dxa"/>
+            <w:vAlign w:val="center"/>
+          </w:tcPr>
+          <w:p>
+            <w:pPr>
+              <w:spacing w:line="360" w:lineRule="atLeast"/>
+              <w:contextualSpacing/>
+              <w:jc w:val="center"/>
+              <w:rPr>
+                <w:rFonts w:ascii="Times New Roman" w:hAnsi="Times New Roman" w:cs="Times New Roman"/>
+                <w:sz w:val="28"/>
+                <w:szCs w:val="28"/>
+              </w:rPr>
+            </w:pPr>
+            <w:r>
+              <w:rPr>
+                <w:rFonts w:ascii="Times New Roman" w:hAnsi="Times New Roman" w:cs="Times New Roman"/>
+                <w:sz w:val="28"/>
+                <w:szCs w:val="28"/>
+              </w:rPr>
+              <w:t>Внутренняя</w:t>
+            </w:r>
+          </w:p>
+        </w:tc>
+      </w:tr>
+      <w:tr>
+        <w:tc>
+          <w:tcPr>
+            <w:tcW w:w="5665" w:type="dxa"/>
+            <w:vAlign w:val="center"/>
+          </w:tcPr>
+          <w:p>
+            <w:pPr>
+              <w:spacing w:line="360" w:lineRule="atLeast"/>
+              <w:contextualSpacing/>
+              <w:rPr>
+                <w:rFonts w:ascii="Times New Roman" w:hAnsi="Times New Roman" w:cs="Times New Roman"/>
+                <w:sz w:val="28"/>
+                <w:szCs w:val="28"/>
+              </w:rPr>
+            </w:pPr>
+            <w:r>
+              <w:rPr>
+                <w:rFonts w:ascii="Times New Roman" w:hAnsi="Times New Roman" w:cs="Times New Roman"/>
+                <w:sz w:val="28"/>
+                <w:szCs w:val="28"/>
+              </w:rPr>
+              <w:t>Вес, кг</w:t>
+            </w:r>
+          </w:p>
+        </w:tc>
+        <w:tc>
+          <w:tcPr>
+            <w:tcW w:w="3679" w:type="dxa"/>
+            <w:vAlign w:val="center"/>
+          </w:tcPr>
+          <w:p>
+            <w:pPr>
+              <w:spacing w:line="360" w:lineRule="atLeast"/>
+              <w:contextualSpacing/>
+              <w:jc w:val="center"/>
+              <w:rPr>
+                <w:rFonts w:ascii="Times New Roman" w:hAnsi="Times New Roman" w:cs="Times New Roman"/>
+                <w:sz w:val="28"/>
+                <w:szCs w:val="28"/>
+              </w:rPr>
+            </w:pPr>
+            <w:r>
+              <w:rPr>
+                <w:rFonts w:ascii="Times New Roman" w:hAnsi="Times New Roman" w:cs="Times New Roman"/>
+                <w:sz w:val="28"/>
+                <w:szCs w:val="28"/>
+              </w:rPr>
+              <w:t>0,96</w:t>
+            </w:r>
+          </w:p>
+        </w:tc>
+      </w:tr>
+    </w:tbl>
+    <w:p>
+      <w:pPr>
+        <w:spacing w:after="0" w:line="360" w:lineRule="atLeast"/>
+        <w:contextualSpacing/>
+        <w:jc w:val="both"/>
+        <w:rPr>
+          <w:rFonts w:ascii="Times New Roman" w:hAnsi="Times New Roman" w:cs="Times New Roman"/>
+          <w:sz w:val="28"/>
+          <w:szCs w:val="28"/>
+        </w:rPr>
+      </w:pPr>
+    </w:p>
+    <w:bookmarkEnd w:id="1"/>
+    <w:p>
+      <w:pPr>
+        <w:spacing w:after="0" w:line="360" w:lineRule="atLeast"/>
+        <w:ind w:firstLine="709"/>
+        <w:contextualSpacing/>
+        <w:jc w:val="both"/>
+        <w:rPr>
+          <w:rFonts w:ascii="Times New Roman" w:hAnsi="Times New Roman" w:cs="Times New Roman"/>
+          <w:sz w:val="28"/>
+          <w:szCs w:val="28"/>
+        </w:rPr>
+      </w:pPr>
+      <w:r>
+        <w:rPr>
+          <w:rFonts w:ascii="Times New Roman" w:hAnsi="Times New Roman" w:cs="Times New Roman"/>
+          <w:sz w:val="28"/>
+          <w:szCs w:val="28"/>
+        </w:rPr>
+        <w:t>Выбранные и рассчитанные параметры установки видеокамер приведены в таблице 2.1, а соответствующие им параметры зоны обзора видеокамер – в таблице 2.2</w:t>
+      </w:r>
+    </w:p>
+    <w:p>
+      <w:pPr>
+        <w:spacing w:after="0" w:line="360" w:lineRule="atLeast"/>
+        <w:ind w:firstLine="709"/>
+        <w:contextualSpacing/>
+        <w:jc w:val="both"/>
+        <w:rPr>
+          <w:rFonts w:ascii="Times New Roman" w:hAnsi="Times New Roman" w:cs="Times New Roman"/>
+          <w:sz w:val="28"/>
+          <w:szCs w:val="28"/>
+        </w:rPr>
+      </w:pPr>
+      <w:r>
+        <w:rPr>
+          <w:rFonts w:ascii="Times New Roman" w:hAnsi="Times New Roman" w:cs="Times New Roman"/>
+          <w:sz w:val="28"/>
+          <w:szCs w:val="28"/>
+        </w:rPr>
+        <w:lastRenderedPageBreak/>
+        <w:t>Схема размещения видеокамер на плане объекта приведена в приложении Д.</w:t>
+      </w:r>
+    </w:p>
+    <w:p>
+      <w:pPr>
+        <w:spacing w:after="0" w:line="360" w:lineRule="atLeast"/>
+        <w:ind w:firstLine="709"/>
+        <w:contextualSpacing/>
+        <w:jc w:val="both"/>
+        <w:rPr>
+          <w:rFonts w:ascii="Times New Roman" w:hAnsi="Times New Roman" w:cs="Times New Roman"/>
+          <w:sz w:val="28"/>
+          <w:szCs w:val="28"/>
+          <w:lang w:val="en-US"/>
+        </w:rPr>
+      </w:pPr>
+    </w:p>
+    <w:p>
+      <w:pPr>
+        <w:spacing w:after="0" w:line="360" w:lineRule="atLeast"/>
+        <w:contextualSpacing/>
+        <w:jc w:val="both"/>
+        <w:rPr>
+          <w:rFonts w:ascii="Times New Roman" w:hAnsi="Times New Roman" w:cs="Times New Roman"/>
+          <w:sz w:val="28"/>
+          <w:szCs w:val="28"/>
+        </w:rPr>
+      </w:pPr>
+      <w:r>
+        <w:rPr>
+          <w:rFonts w:ascii="Times New Roman" w:hAnsi="Times New Roman" w:cs="Times New Roman"/>
+          <w:sz w:val="28"/>
+          <w:szCs w:val="28"/>
+        </w:rPr>
+        <w:t>Таблица 2.</w:t>
+      </w:r>
+      <w:r>
+        <w:rPr>
+          <w:rFonts w:ascii="Times New Roman" w:hAnsi="Times New Roman" w:cs="Times New Roman"/>
+          <w:sz w:val="28"/>
+          <w:szCs w:val="28"/>
+        </w:rPr>
+        <w:t>2</w:t>
       </w:r>
       <w:r>
         <w:rPr>
@@ -5175,42 +7267,2284 @@
           <w:sz w:val="28"/>
           <w:szCs w:val="28"/>
         </w:rPr>
-        <w:t>План торгового центра с размещенными видеокамерами</w:t>
-      </w:r>
-    </w:p>
-    <w:p>
-      <w:pPr>
-        <w:spacing w:after="0" w:line="240" w:lineRule="atLeast"/>
-        <w:ind w:firstLine="709"/>
-        <w:contextualSpacing/>
-        <w:jc w:val="center"/>
-        <w:rPr>
-          <w:rFonts w:ascii="Times New Roman" w:hAnsi="Times New Roman" w:cs="Times New Roman"/>
-          <w:sz w:val="28"/>
-          <w:szCs w:val="28"/>
-        </w:rPr>
-      </w:pPr>
-    </w:p>
+        <w:t>Параметры установки видеокамер</w:t>
+      </w:r>
+    </w:p>
+    <w:tbl>
+      <w:tblPr>
+        <w:tblStyle w:val="a3"/>
+        <w:tblW w:w="0" w:type="auto"/>
+        <w:tblLayout w:type="fixed"/>
+        <w:tblLook w:val="04A0" w:firstRow="1" w:lastRow="0" w:firstColumn="1" w:lastColumn="0" w:noHBand="0" w:noVBand="1"/>
+      </w:tblPr>
+      <w:tblGrid>
+        <w:gridCol w:w="1834"/>
+        <w:gridCol w:w="3123"/>
+        <w:gridCol w:w="1701"/>
+        <w:gridCol w:w="2686"/>
+      </w:tblGrid>
+      <w:tr>
+        <w:tc>
+          <w:tcPr>
+            <w:tcW w:w="1834" w:type="dxa"/>
+          </w:tcPr>
+          <w:p>
+            <w:pPr>
+              <w:spacing w:line="360" w:lineRule="atLeast"/>
+              <w:contextualSpacing/>
+              <w:jc w:val="center"/>
+              <w:rPr>
+                <w:rFonts w:ascii="Times New Roman" w:hAnsi="Times New Roman" w:cs="Times New Roman"/>
+                <w:sz w:val="28"/>
+                <w:szCs w:val="28"/>
+              </w:rPr>
+            </w:pPr>
+            <w:r>
+              <w:rPr>
+                <w:rFonts w:ascii="Times New Roman" w:hAnsi="Times New Roman" w:cs="Times New Roman"/>
+                <w:sz w:val="28"/>
+                <w:szCs w:val="28"/>
+              </w:rPr>
+              <w:t>Обозначение камеры на плане</w:t>
+            </w:r>
+          </w:p>
+        </w:tc>
+        <w:tc>
+          <w:tcPr>
+            <w:tcW w:w="3123" w:type="dxa"/>
+          </w:tcPr>
+          <w:p>
+            <w:pPr>
+              <w:spacing w:line="360" w:lineRule="atLeast"/>
+              <w:contextualSpacing/>
+              <w:jc w:val="center"/>
+              <w:rPr>
+                <w:rFonts w:ascii="Times New Roman" w:hAnsi="Times New Roman" w:cs="Times New Roman"/>
+                <w:sz w:val="28"/>
+                <w:szCs w:val="28"/>
+              </w:rPr>
+            </w:pPr>
+            <w:r>
+              <w:rPr>
+                <w:rFonts w:ascii="Times New Roman" w:hAnsi="Times New Roman" w:cs="Times New Roman"/>
+                <w:sz w:val="28"/>
+                <w:szCs w:val="28"/>
+              </w:rPr>
+              <w:t>Модель</w:t>
+            </w:r>
+          </w:p>
+        </w:tc>
+        <w:tc>
+          <w:tcPr>
+            <w:tcW w:w="1701" w:type="dxa"/>
+          </w:tcPr>
+          <w:p>
+            <w:pPr>
+              <w:spacing w:line="360" w:lineRule="atLeast"/>
+              <w:contextualSpacing/>
+              <w:jc w:val="center"/>
+              <w:rPr>
+                <w:rFonts w:ascii="Times New Roman" w:hAnsi="Times New Roman" w:cs="Times New Roman"/>
+                <w:sz w:val="28"/>
+                <w:szCs w:val="28"/>
+              </w:rPr>
+            </w:pPr>
+            <w:r>
+              <w:rPr>
+                <w:rFonts w:ascii="Times New Roman" w:hAnsi="Times New Roman" w:cs="Times New Roman"/>
+                <w:sz w:val="28"/>
+                <w:szCs w:val="28"/>
+              </w:rPr>
+              <w:t>Высота установки, м</w:t>
+            </w:r>
+          </w:p>
+        </w:tc>
+        <w:tc>
+          <w:tcPr>
+            <w:tcW w:w="2686" w:type="dxa"/>
+          </w:tcPr>
+          <w:p>
+            <w:pPr>
+              <w:spacing w:line="360" w:lineRule="atLeast"/>
+              <w:contextualSpacing/>
+              <w:jc w:val="center"/>
+              <w:rPr>
+                <w:rFonts w:ascii="Times New Roman" w:hAnsi="Times New Roman" w:cs="Times New Roman"/>
+                <w:sz w:val="28"/>
+                <w:szCs w:val="28"/>
+              </w:rPr>
+            </w:pPr>
+            <w:r>
+              <w:rPr>
+                <w:rFonts w:ascii="Times New Roman" w:hAnsi="Times New Roman" w:cs="Times New Roman"/>
+                <w:sz w:val="28"/>
+                <w:szCs w:val="28"/>
+              </w:rPr>
+              <w:t>Угол наклона к горизонту, град.</w:t>
+            </w:r>
+          </w:p>
+        </w:tc>
+      </w:tr>
+      <w:tr>
+        <w:tc>
+          <w:tcPr>
+            <w:tcW w:w="1834" w:type="dxa"/>
+          </w:tcPr>
+          <w:p>
+            <w:pPr>
+              <w:spacing w:line="360" w:lineRule="atLeast"/>
+              <w:contextualSpacing/>
+              <w:jc w:val="center"/>
+              <w:rPr>
+                <w:rFonts w:ascii="Times New Roman" w:hAnsi="Times New Roman" w:cs="Times New Roman"/>
+                <w:sz w:val="28"/>
+                <w:szCs w:val="28"/>
+              </w:rPr>
+            </w:pPr>
+            <w:r>
+              <w:rPr>
+                <w:rFonts w:ascii="Times New Roman" w:hAnsi="Times New Roman" w:cs="Times New Roman"/>
+                <w:sz w:val="28"/>
+                <w:szCs w:val="28"/>
+              </w:rPr>
+              <w:t>Камера 1</w:t>
+            </w:r>
+          </w:p>
+        </w:tc>
+        <w:tc>
+          <w:tcPr>
+            <w:tcW w:w="3123" w:type="dxa"/>
+            <w:vMerge w:val="restart"/>
+          </w:tcPr>
+          <w:p>
+            <w:pPr>
+              <w:spacing w:line="360" w:lineRule="atLeast"/>
+              <w:contextualSpacing/>
+              <w:jc w:val="center"/>
+              <w:rPr>
+                <w:rFonts w:ascii="Times New Roman" w:hAnsi="Times New Roman" w:cs="Times New Roman"/>
+                <w:sz w:val="28"/>
+                <w:szCs w:val="28"/>
+              </w:rPr>
+            </w:pPr>
+            <w:r>
+              <w:rPr>
+                <w:rFonts w:ascii="Times New Roman" w:hAnsi="Times New Roman" w:cs="Times New Roman"/>
+                <w:sz w:val="28"/>
+                <w:szCs w:val="28"/>
+              </w:rPr>
+              <w:t>CNB-NB21-7MHR</w:t>
+            </w:r>
+          </w:p>
+        </w:tc>
+        <w:tc>
+          <w:tcPr>
+            <w:tcW w:w="1701" w:type="dxa"/>
+            <w:vMerge w:val="restart"/>
+          </w:tcPr>
+          <w:p>
+            <w:pPr>
+              <w:spacing w:line="360" w:lineRule="atLeast"/>
+              <w:contextualSpacing/>
+              <w:jc w:val="center"/>
+              <w:rPr>
+                <w:rFonts w:ascii="Times New Roman" w:hAnsi="Times New Roman" w:cs="Times New Roman"/>
+                <w:sz w:val="28"/>
+                <w:szCs w:val="28"/>
+                <w:lang w:val="en-US"/>
+              </w:rPr>
+            </w:pPr>
+            <w:r>
+              <w:rPr>
+                <w:rFonts w:ascii="Times New Roman" w:hAnsi="Times New Roman" w:cs="Times New Roman"/>
+                <w:sz w:val="28"/>
+                <w:szCs w:val="28"/>
+                <w:lang w:val="en-US"/>
+              </w:rPr>
+              <w:t>2</w:t>
+            </w:r>
+          </w:p>
+        </w:tc>
+        <w:tc>
+          <w:tcPr>
+            <w:tcW w:w="2686" w:type="dxa"/>
+          </w:tcPr>
+          <w:p>
+            <w:pPr>
+              <w:spacing w:line="360" w:lineRule="atLeast"/>
+              <w:contextualSpacing/>
+              <w:jc w:val="center"/>
+              <w:rPr>
+                <w:rFonts w:ascii="Times New Roman" w:hAnsi="Times New Roman" w:cs="Times New Roman"/>
+                <w:sz w:val="28"/>
+                <w:szCs w:val="28"/>
+                <w:lang w:val="en-US"/>
+              </w:rPr>
+            </w:pPr>
+            <w:r>
+              <w:rPr>
+                <w:rFonts w:ascii="Times New Roman" w:hAnsi="Times New Roman" w:cs="Times New Roman"/>
+                <w:sz w:val="28"/>
+                <w:szCs w:val="28"/>
+                <w:lang w:val="en-US"/>
+              </w:rPr>
+              <w:t>24</w:t>
+            </w:r>
+          </w:p>
+        </w:tc>
+      </w:tr>
+      <w:tr>
+        <w:tc>
+          <w:tcPr>
+            <w:tcW w:w="1834" w:type="dxa"/>
+          </w:tcPr>
+          <w:p>
+            <w:pPr>
+              <w:spacing w:line="360" w:lineRule="atLeast"/>
+              <w:contextualSpacing/>
+              <w:jc w:val="center"/>
+              <w:rPr>
+                <w:rFonts w:ascii="Times New Roman" w:hAnsi="Times New Roman" w:cs="Times New Roman"/>
+                <w:sz w:val="28"/>
+                <w:szCs w:val="28"/>
+              </w:rPr>
+            </w:pPr>
+            <w:r>
+              <w:rPr>
+                <w:rFonts w:ascii="Times New Roman" w:hAnsi="Times New Roman" w:cs="Times New Roman"/>
+                <w:sz w:val="28"/>
+                <w:szCs w:val="28"/>
+              </w:rPr>
+              <w:t xml:space="preserve">Камера </w:t>
+            </w:r>
+            <w:r>
+              <w:rPr>
+                <w:rFonts w:ascii="Times New Roman" w:hAnsi="Times New Roman" w:cs="Times New Roman"/>
+                <w:sz w:val="28"/>
+                <w:szCs w:val="28"/>
+              </w:rPr>
+              <w:t>2</w:t>
+            </w:r>
+          </w:p>
+        </w:tc>
+        <w:tc>
+          <w:tcPr>
+            <w:tcW w:w="3123" w:type="dxa"/>
+            <w:vMerge/>
+          </w:tcPr>
+          <w:p>
+            <w:pPr>
+              <w:spacing w:line="360" w:lineRule="atLeast"/>
+              <w:contextualSpacing/>
+              <w:jc w:val="center"/>
+              <w:rPr>
+                <w:rFonts w:ascii="Times New Roman" w:hAnsi="Times New Roman" w:cs="Times New Roman"/>
+                <w:sz w:val="28"/>
+                <w:szCs w:val="28"/>
+              </w:rPr>
+            </w:pPr>
+          </w:p>
+        </w:tc>
+        <w:tc>
+          <w:tcPr>
+            <w:tcW w:w="1701" w:type="dxa"/>
+            <w:vMerge/>
+          </w:tcPr>
+          <w:p>
+            <w:pPr>
+              <w:spacing w:line="360" w:lineRule="atLeast"/>
+              <w:contextualSpacing/>
+              <w:jc w:val="center"/>
+              <w:rPr>
+                <w:rFonts w:ascii="Times New Roman" w:hAnsi="Times New Roman" w:cs="Times New Roman"/>
+                <w:sz w:val="28"/>
+                <w:szCs w:val="28"/>
+              </w:rPr>
+            </w:pPr>
+          </w:p>
+        </w:tc>
+        <w:tc>
+          <w:tcPr>
+            <w:tcW w:w="2686" w:type="dxa"/>
+          </w:tcPr>
+          <w:p>
+            <w:pPr>
+              <w:spacing w:line="360" w:lineRule="atLeast"/>
+              <w:contextualSpacing/>
+              <w:jc w:val="center"/>
+              <w:rPr>
+                <w:rFonts w:ascii="Times New Roman" w:hAnsi="Times New Roman" w:cs="Times New Roman"/>
+                <w:sz w:val="28"/>
+                <w:szCs w:val="28"/>
+              </w:rPr>
+            </w:pPr>
+            <w:r>
+              <w:rPr>
+                <w:rFonts w:ascii="Times New Roman" w:hAnsi="Times New Roman" w:cs="Times New Roman"/>
+                <w:sz w:val="28"/>
+                <w:szCs w:val="28"/>
+                <w:lang w:val="en-US"/>
+              </w:rPr>
+              <w:t>23</w:t>
+            </w:r>
+            <w:r>
+              <w:rPr>
+                <w:rFonts w:ascii="Times New Roman" w:hAnsi="Times New Roman" w:cs="Times New Roman"/>
+                <w:sz w:val="28"/>
+                <w:szCs w:val="28"/>
+              </w:rPr>
+              <w:t>,9</w:t>
+            </w:r>
+          </w:p>
+        </w:tc>
+      </w:tr>
+      <w:tr>
+        <w:tc>
+          <w:tcPr>
+            <w:tcW w:w="1834" w:type="dxa"/>
+          </w:tcPr>
+          <w:p>
+            <w:pPr>
+              <w:spacing w:line="360" w:lineRule="atLeast"/>
+              <w:contextualSpacing/>
+              <w:jc w:val="center"/>
+              <w:rPr>
+                <w:rFonts w:ascii="Times New Roman" w:hAnsi="Times New Roman" w:cs="Times New Roman"/>
+                <w:sz w:val="28"/>
+                <w:szCs w:val="28"/>
+              </w:rPr>
+            </w:pPr>
+            <w:r>
+              <w:rPr>
+                <w:rFonts w:ascii="Times New Roman" w:hAnsi="Times New Roman" w:cs="Times New Roman"/>
+                <w:sz w:val="28"/>
+                <w:szCs w:val="28"/>
+              </w:rPr>
+              <w:t xml:space="preserve">Камера </w:t>
+            </w:r>
+            <w:r>
+              <w:rPr>
+                <w:rFonts w:ascii="Times New Roman" w:hAnsi="Times New Roman" w:cs="Times New Roman"/>
+                <w:sz w:val="28"/>
+                <w:szCs w:val="28"/>
+              </w:rPr>
+              <w:t>3</w:t>
+            </w:r>
+          </w:p>
+        </w:tc>
+        <w:tc>
+          <w:tcPr>
+            <w:tcW w:w="3123" w:type="dxa"/>
+            <w:vMerge/>
+          </w:tcPr>
+          <w:p>
+            <w:pPr>
+              <w:spacing w:line="360" w:lineRule="atLeast"/>
+              <w:contextualSpacing/>
+              <w:jc w:val="center"/>
+              <w:rPr>
+                <w:rFonts w:ascii="Times New Roman" w:hAnsi="Times New Roman" w:cs="Times New Roman"/>
+                <w:sz w:val="28"/>
+                <w:szCs w:val="28"/>
+              </w:rPr>
+            </w:pPr>
+          </w:p>
+        </w:tc>
+        <w:tc>
+          <w:tcPr>
+            <w:tcW w:w="1701" w:type="dxa"/>
+            <w:vMerge/>
+          </w:tcPr>
+          <w:p>
+            <w:pPr>
+              <w:spacing w:line="360" w:lineRule="atLeast"/>
+              <w:contextualSpacing/>
+              <w:jc w:val="center"/>
+              <w:rPr>
+                <w:rFonts w:ascii="Times New Roman" w:hAnsi="Times New Roman" w:cs="Times New Roman"/>
+                <w:sz w:val="28"/>
+                <w:szCs w:val="28"/>
+              </w:rPr>
+            </w:pPr>
+          </w:p>
+        </w:tc>
+        <w:tc>
+          <w:tcPr>
+            <w:tcW w:w="2686" w:type="dxa"/>
+          </w:tcPr>
+          <w:p>
+            <w:pPr>
+              <w:spacing w:line="360" w:lineRule="atLeast"/>
+              <w:contextualSpacing/>
+              <w:jc w:val="center"/>
+              <w:rPr>
+                <w:rFonts w:ascii="Times New Roman" w:hAnsi="Times New Roman" w:cs="Times New Roman"/>
+                <w:sz w:val="28"/>
+                <w:szCs w:val="28"/>
+              </w:rPr>
+            </w:pPr>
+            <w:r>
+              <w:rPr>
+                <w:rFonts w:ascii="Times New Roman" w:hAnsi="Times New Roman" w:cs="Times New Roman"/>
+                <w:sz w:val="28"/>
+                <w:szCs w:val="28"/>
+              </w:rPr>
+              <w:t>24</w:t>
+            </w:r>
+          </w:p>
+        </w:tc>
+      </w:tr>
+      <w:tr>
+        <w:tc>
+          <w:tcPr>
+            <w:tcW w:w="1834" w:type="dxa"/>
+          </w:tcPr>
+          <w:p>
+            <w:pPr>
+              <w:spacing w:line="360" w:lineRule="atLeast"/>
+              <w:contextualSpacing/>
+              <w:jc w:val="center"/>
+              <w:rPr>
+                <w:rFonts w:ascii="Times New Roman" w:hAnsi="Times New Roman" w:cs="Times New Roman"/>
+                <w:sz w:val="28"/>
+                <w:szCs w:val="28"/>
+              </w:rPr>
+            </w:pPr>
+            <w:r>
+              <w:rPr>
+                <w:rFonts w:ascii="Times New Roman" w:hAnsi="Times New Roman" w:cs="Times New Roman"/>
+                <w:sz w:val="28"/>
+                <w:szCs w:val="28"/>
+              </w:rPr>
+              <w:t xml:space="preserve">Камера </w:t>
+            </w:r>
+            <w:r>
+              <w:rPr>
+                <w:rFonts w:ascii="Times New Roman" w:hAnsi="Times New Roman" w:cs="Times New Roman"/>
+                <w:sz w:val="28"/>
+                <w:szCs w:val="28"/>
+              </w:rPr>
+              <w:t>4</w:t>
+            </w:r>
+          </w:p>
+        </w:tc>
+        <w:tc>
+          <w:tcPr>
+            <w:tcW w:w="3123" w:type="dxa"/>
+            <w:vMerge/>
+          </w:tcPr>
+          <w:p>
+            <w:pPr>
+              <w:spacing w:line="360" w:lineRule="atLeast"/>
+              <w:contextualSpacing/>
+              <w:jc w:val="center"/>
+              <w:rPr>
+                <w:rFonts w:ascii="Times New Roman" w:hAnsi="Times New Roman" w:cs="Times New Roman"/>
+                <w:sz w:val="28"/>
+                <w:szCs w:val="28"/>
+              </w:rPr>
+            </w:pPr>
+          </w:p>
+        </w:tc>
+        <w:tc>
+          <w:tcPr>
+            <w:tcW w:w="1701" w:type="dxa"/>
+            <w:vMerge/>
+          </w:tcPr>
+          <w:p>
+            <w:pPr>
+              <w:spacing w:line="360" w:lineRule="atLeast"/>
+              <w:contextualSpacing/>
+              <w:jc w:val="center"/>
+              <w:rPr>
+                <w:rFonts w:ascii="Times New Roman" w:hAnsi="Times New Roman" w:cs="Times New Roman"/>
+                <w:sz w:val="28"/>
+                <w:szCs w:val="28"/>
+              </w:rPr>
+            </w:pPr>
+          </w:p>
+        </w:tc>
+        <w:tc>
+          <w:tcPr>
+            <w:tcW w:w="2686" w:type="dxa"/>
+          </w:tcPr>
+          <w:p>
+            <w:pPr>
+              <w:spacing w:line="360" w:lineRule="atLeast"/>
+              <w:contextualSpacing/>
+              <w:jc w:val="center"/>
+              <w:rPr>
+                <w:rFonts w:ascii="Times New Roman" w:hAnsi="Times New Roman" w:cs="Times New Roman"/>
+                <w:sz w:val="28"/>
+                <w:szCs w:val="28"/>
+              </w:rPr>
+            </w:pPr>
+            <w:r>
+              <w:rPr>
+                <w:rFonts w:ascii="Times New Roman" w:hAnsi="Times New Roman" w:cs="Times New Roman"/>
+                <w:sz w:val="28"/>
+                <w:szCs w:val="28"/>
+              </w:rPr>
+              <w:t>24</w:t>
+            </w:r>
+          </w:p>
+        </w:tc>
+      </w:tr>
+      <w:tr>
+        <w:tc>
+          <w:tcPr>
+            <w:tcW w:w="1834" w:type="dxa"/>
+          </w:tcPr>
+          <w:p>
+            <w:pPr>
+              <w:spacing w:line="360" w:lineRule="atLeast"/>
+              <w:contextualSpacing/>
+              <w:jc w:val="center"/>
+              <w:rPr>
+                <w:rFonts w:ascii="Times New Roman" w:hAnsi="Times New Roman" w:cs="Times New Roman"/>
+                <w:sz w:val="28"/>
+                <w:szCs w:val="28"/>
+              </w:rPr>
+            </w:pPr>
+            <w:r>
+              <w:rPr>
+                <w:rFonts w:ascii="Times New Roman" w:hAnsi="Times New Roman" w:cs="Times New Roman"/>
+                <w:sz w:val="28"/>
+                <w:szCs w:val="28"/>
+              </w:rPr>
+              <w:t xml:space="preserve">Камера </w:t>
+            </w:r>
+            <w:r>
+              <w:rPr>
+                <w:rFonts w:ascii="Times New Roman" w:hAnsi="Times New Roman" w:cs="Times New Roman"/>
+                <w:sz w:val="28"/>
+                <w:szCs w:val="28"/>
+              </w:rPr>
+              <w:t>5</w:t>
+            </w:r>
+          </w:p>
+        </w:tc>
+        <w:tc>
+          <w:tcPr>
+            <w:tcW w:w="3123" w:type="dxa"/>
+            <w:vMerge/>
+          </w:tcPr>
+          <w:p>
+            <w:pPr>
+              <w:spacing w:line="360" w:lineRule="atLeast"/>
+              <w:contextualSpacing/>
+              <w:jc w:val="center"/>
+              <w:rPr>
+                <w:rFonts w:ascii="Times New Roman" w:hAnsi="Times New Roman" w:cs="Times New Roman"/>
+                <w:sz w:val="28"/>
+                <w:szCs w:val="28"/>
+              </w:rPr>
+            </w:pPr>
+          </w:p>
+        </w:tc>
+        <w:tc>
+          <w:tcPr>
+            <w:tcW w:w="1701" w:type="dxa"/>
+            <w:vMerge/>
+          </w:tcPr>
+          <w:p>
+            <w:pPr>
+              <w:spacing w:line="360" w:lineRule="atLeast"/>
+              <w:contextualSpacing/>
+              <w:jc w:val="center"/>
+              <w:rPr>
+                <w:rFonts w:ascii="Times New Roman" w:hAnsi="Times New Roman" w:cs="Times New Roman"/>
+                <w:sz w:val="28"/>
+                <w:szCs w:val="28"/>
+              </w:rPr>
+            </w:pPr>
+          </w:p>
+        </w:tc>
+        <w:tc>
+          <w:tcPr>
+            <w:tcW w:w="2686" w:type="dxa"/>
+          </w:tcPr>
+          <w:p>
+            <w:pPr>
+              <w:spacing w:line="360" w:lineRule="atLeast"/>
+              <w:contextualSpacing/>
+              <w:jc w:val="center"/>
+              <w:rPr>
+                <w:rFonts w:ascii="Times New Roman" w:hAnsi="Times New Roman" w:cs="Times New Roman"/>
+                <w:sz w:val="28"/>
+                <w:szCs w:val="28"/>
+              </w:rPr>
+            </w:pPr>
+            <w:r>
+              <w:rPr>
+                <w:rFonts w:ascii="Times New Roman" w:hAnsi="Times New Roman" w:cs="Times New Roman"/>
+                <w:sz w:val="28"/>
+                <w:szCs w:val="28"/>
+              </w:rPr>
+              <w:t>24</w:t>
+            </w:r>
+          </w:p>
+        </w:tc>
+      </w:tr>
+      <w:tr>
+        <w:tc>
+          <w:tcPr>
+            <w:tcW w:w="1834" w:type="dxa"/>
+          </w:tcPr>
+          <w:p>
+            <w:pPr>
+              <w:spacing w:line="360" w:lineRule="atLeast"/>
+              <w:contextualSpacing/>
+              <w:jc w:val="center"/>
+              <w:rPr>
+                <w:rFonts w:ascii="Times New Roman" w:hAnsi="Times New Roman" w:cs="Times New Roman"/>
+                <w:sz w:val="28"/>
+                <w:szCs w:val="28"/>
+              </w:rPr>
+            </w:pPr>
+            <w:r>
+              <w:rPr>
+                <w:rFonts w:ascii="Times New Roman" w:hAnsi="Times New Roman" w:cs="Times New Roman"/>
+                <w:sz w:val="28"/>
+                <w:szCs w:val="28"/>
+              </w:rPr>
+              <w:t xml:space="preserve">Камера </w:t>
+            </w:r>
+            <w:r>
+              <w:rPr>
+                <w:rFonts w:ascii="Times New Roman" w:hAnsi="Times New Roman" w:cs="Times New Roman"/>
+                <w:sz w:val="28"/>
+                <w:szCs w:val="28"/>
+              </w:rPr>
+              <w:t>6</w:t>
+            </w:r>
+          </w:p>
+        </w:tc>
+        <w:tc>
+          <w:tcPr>
+            <w:tcW w:w="3123" w:type="dxa"/>
+            <w:vMerge/>
+          </w:tcPr>
+          <w:p>
+            <w:pPr>
+              <w:spacing w:line="360" w:lineRule="atLeast"/>
+              <w:contextualSpacing/>
+              <w:jc w:val="center"/>
+              <w:rPr>
+                <w:rFonts w:ascii="Times New Roman" w:hAnsi="Times New Roman" w:cs="Times New Roman"/>
+                <w:sz w:val="28"/>
+                <w:szCs w:val="28"/>
+              </w:rPr>
+            </w:pPr>
+          </w:p>
+        </w:tc>
+        <w:tc>
+          <w:tcPr>
+            <w:tcW w:w="1701" w:type="dxa"/>
+            <w:vMerge/>
+          </w:tcPr>
+          <w:p>
+            <w:pPr>
+              <w:spacing w:line="360" w:lineRule="atLeast"/>
+              <w:contextualSpacing/>
+              <w:jc w:val="center"/>
+              <w:rPr>
+                <w:rFonts w:ascii="Times New Roman" w:hAnsi="Times New Roman" w:cs="Times New Roman"/>
+                <w:sz w:val="28"/>
+                <w:szCs w:val="28"/>
+              </w:rPr>
+            </w:pPr>
+          </w:p>
+        </w:tc>
+        <w:tc>
+          <w:tcPr>
+            <w:tcW w:w="2686" w:type="dxa"/>
+          </w:tcPr>
+          <w:p>
+            <w:pPr>
+              <w:spacing w:line="360" w:lineRule="atLeast"/>
+              <w:contextualSpacing/>
+              <w:jc w:val="center"/>
+              <w:rPr>
+                <w:rFonts w:ascii="Times New Roman" w:hAnsi="Times New Roman" w:cs="Times New Roman"/>
+                <w:sz w:val="28"/>
+                <w:szCs w:val="28"/>
+              </w:rPr>
+            </w:pPr>
+            <w:r>
+              <w:rPr>
+                <w:rFonts w:ascii="Times New Roman" w:hAnsi="Times New Roman" w:cs="Times New Roman"/>
+                <w:sz w:val="28"/>
+                <w:szCs w:val="28"/>
+              </w:rPr>
+              <w:t>23,9</w:t>
+            </w:r>
+          </w:p>
+        </w:tc>
+      </w:tr>
+      <w:tr>
+        <w:tc>
+          <w:tcPr>
+            <w:tcW w:w="1834" w:type="dxa"/>
+          </w:tcPr>
+          <w:p>
+            <w:pPr>
+              <w:spacing w:line="360" w:lineRule="atLeast"/>
+              <w:contextualSpacing/>
+              <w:jc w:val="center"/>
+              <w:rPr>
+                <w:rFonts w:ascii="Times New Roman" w:hAnsi="Times New Roman" w:cs="Times New Roman"/>
+                <w:sz w:val="28"/>
+                <w:szCs w:val="28"/>
+              </w:rPr>
+            </w:pPr>
+            <w:r>
+              <w:rPr>
+                <w:rFonts w:ascii="Times New Roman" w:hAnsi="Times New Roman" w:cs="Times New Roman"/>
+                <w:sz w:val="28"/>
+                <w:szCs w:val="28"/>
+              </w:rPr>
+              <w:t xml:space="preserve">Камера </w:t>
+            </w:r>
+            <w:r>
+              <w:rPr>
+                <w:rFonts w:ascii="Times New Roman" w:hAnsi="Times New Roman" w:cs="Times New Roman"/>
+                <w:sz w:val="28"/>
+                <w:szCs w:val="28"/>
+              </w:rPr>
+              <w:t>7</w:t>
+            </w:r>
+          </w:p>
+        </w:tc>
+        <w:tc>
+          <w:tcPr>
+            <w:tcW w:w="3123" w:type="dxa"/>
+            <w:vMerge/>
+          </w:tcPr>
+          <w:p>
+            <w:pPr>
+              <w:spacing w:line="360" w:lineRule="atLeast"/>
+              <w:contextualSpacing/>
+              <w:jc w:val="center"/>
+              <w:rPr>
+                <w:rFonts w:ascii="Times New Roman" w:hAnsi="Times New Roman" w:cs="Times New Roman"/>
+                <w:sz w:val="28"/>
+                <w:szCs w:val="28"/>
+              </w:rPr>
+            </w:pPr>
+          </w:p>
+        </w:tc>
+        <w:tc>
+          <w:tcPr>
+            <w:tcW w:w="1701" w:type="dxa"/>
+            <w:vMerge/>
+          </w:tcPr>
+          <w:p>
+            <w:pPr>
+              <w:spacing w:line="360" w:lineRule="atLeast"/>
+              <w:contextualSpacing/>
+              <w:jc w:val="center"/>
+              <w:rPr>
+                <w:rFonts w:ascii="Times New Roman" w:hAnsi="Times New Roman" w:cs="Times New Roman"/>
+                <w:sz w:val="28"/>
+                <w:szCs w:val="28"/>
+              </w:rPr>
+            </w:pPr>
+          </w:p>
+        </w:tc>
+        <w:tc>
+          <w:tcPr>
+            <w:tcW w:w="2686" w:type="dxa"/>
+          </w:tcPr>
+          <w:p>
+            <w:pPr>
+              <w:spacing w:line="360" w:lineRule="atLeast"/>
+              <w:contextualSpacing/>
+              <w:jc w:val="center"/>
+              <w:rPr>
+                <w:rFonts w:ascii="Times New Roman" w:hAnsi="Times New Roman" w:cs="Times New Roman"/>
+                <w:sz w:val="28"/>
+                <w:szCs w:val="28"/>
+              </w:rPr>
+            </w:pPr>
+            <w:r>
+              <w:rPr>
+                <w:rFonts w:ascii="Times New Roman" w:hAnsi="Times New Roman" w:cs="Times New Roman"/>
+                <w:sz w:val="28"/>
+                <w:szCs w:val="28"/>
+              </w:rPr>
+              <w:t>14,6</w:t>
+            </w:r>
+          </w:p>
+        </w:tc>
+      </w:tr>
+      <w:tr>
+        <w:tc>
+          <w:tcPr>
+            <w:tcW w:w="1834" w:type="dxa"/>
+          </w:tcPr>
+          <w:p>
+            <w:pPr>
+              <w:spacing w:line="360" w:lineRule="atLeast"/>
+              <w:contextualSpacing/>
+              <w:jc w:val="center"/>
+              <w:rPr>
+                <w:rFonts w:ascii="Times New Roman" w:hAnsi="Times New Roman" w:cs="Times New Roman"/>
+                <w:sz w:val="28"/>
+                <w:szCs w:val="28"/>
+              </w:rPr>
+            </w:pPr>
+            <w:r>
+              <w:rPr>
+                <w:rFonts w:ascii="Times New Roman" w:hAnsi="Times New Roman" w:cs="Times New Roman"/>
+                <w:sz w:val="28"/>
+                <w:szCs w:val="28"/>
+              </w:rPr>
+              <w:t xml:space="preserve">Камера </w:t>
+            </w:r>
+            <w:r>
+              <w:rPr>
+                <w:rFonts w:ascii="Times New Roman" w:hAnsi="Times New Roman" w:cs="Times New Roman"/>
+                <w:sz w:val="28"/>
+                <w:szCs w:val="28"/>
+              </w:rPr>
+              <w:t>8</w:t>
+            </w:r>
+          </w:p>
+        </w:tc>
+        <w:tc>
+          <w:tcPr>
+            <w:tcW w:w="3123" w:type="dxa"/>
+            <w:vMerge/>
+          </w:tcPr>
+          <w:p>
+            <w:pPr>
+              <w:spacing w:line="360" w:lineRule="atLeast"/>
+              <w:contextualSpacing/>
+              <w:jc w:val="center"/>
+              <w:rPr>
+                <w:rFonts w:ascii="Times New Roman" w:hAnsi="Times New Roman" w:cs="Times New Roman"/>
+                <w:sz w:val="28"/>
+                <w:szCs w:val="28"/>
+              </w:rPr>
+            </w:pPr>
+          </w:p>
+        </w:tc>
+        <w:tc>
+          <w:tcPr>
+            <w:tcW w:w="1701" w:type="dxa"/>
+            <w:vMerge/>
+          </w:tcPr>
+          <w:p>
+            <w:pPr>
+              <w:spacing w:line="360" w:lineRule="atLeast"/>
+              <w:contextualSpacing/>
+              <w:jc w:val="center"/>
+              <w:rPr>
+                <w:rFonts w:ascii="Times New Roman" w:hAnsi="Times New Roman" w:cs="Times New Roman"/>
+                <w:sz w:val="28"/>
+                <w:szCs w:val="28"/>
+              </w:rPr>
+            </w:pPr>
+          </w:p>
+        </w:tc>
+        <w:tc>
+          <w:tcPr>
+            <w:tcW w:w="2686" w:type="dxa"/>
+          </w:tcPr>
+          <w:p>
+            <w:pPr>
+              <w:spacing w:line="360" w:lineRule="atLeast"/>
+              <w:contextualSpacing/>
+              <w:jc w:val="center"/>
+              <w:rPr>
+                <w:rFonts w:ascii="Times New Roman" w:hAnsi="Times New Roman" w:cs="Times New Roman"/>
+                <w:sz w:val="28"/>
+                <w:szCs w:val="28"/>
+              </w:rPr>
+            </w:pPr>
+            <w:r>
+              <w:rPr>
+                <w:rFonts w:ascii="Times New Roman" w:hAnsi="Times New Roman" w:cs="Times New Roman"/>
+                <w:sz w:val="28"/>
+                <w:szCs w:val="28"/>
+              </w:rPr>
+              <w:t>24</w:t>
+            </w:r>
+          </w:p>
+        </w:tc>
+      </w:tr>
+      <w:tr>
+        <w:tc>
+          <w:tcPr>
+            <w:tcW w:w="1834" w:type="dxa"/>
+          </w:tcPr>
+          <w:p>
+            <w:pPr>
+              <w:spacing w:line="360" w:lineRule="atLeast"/>
+              <w:contextualSpacing/>
+              <w:jc w:val="center"/>
+              <w:rPr>
+                <w:rFonts w:ascii="Times New Roman" w:hAnsi="Times New Roman" w:cs="Times New Roman"/>
+                <w:sz w:val="28"/>
+                <w:szCs w:val="28"/>
+              </w:rPr>
+            </w:pPr>
+            <w:r>
+              <w:rPr>
+                <w:rFonts w:ascii="Times New Roman" w:hAnsi="Times New Roman" w:cs="Times New Roman"/>
+                <w:sz w:val="28"/>
+                <w:szCs w:val="28"/>
+              </w:rPr>
+              <w:t xml:space="preserve">Камера </w:t>
+            </w:r>
+            <w:r>
+              <w:rPr>
+                <w:rFonts w:ascii="Times New Roman" w:hAnsi="Times New Roman" w:cs="Times New Roman"/>
+                <w:sz w:val="28"/>
+                <w:szCs w:val="28"/>
+              </w:rPr>
+              <w:t>9</w:t>
+            </w:r>
+          </w:p>
+        </w:tc>
+        <w:tc>
+          <w:tcPr>
+            <w:tcW w:w="3123" w:type="dxa"/>
+            <w:vMerge/>
+          </w:tcPr>
+          <w:p>
+            <w:pPr>
+              <w:spacing w:line="360" w:lineRule="atLeast"/>
+              <w:contextualSpacing/>
+              <w:jc w:val="center"/>
+              <w:rPr>
+                <w:rFonts w:ascii="Times New Roman" w:hAnsi="Times New Roman" w:cs="Times New Roman"/>
+                <w:sz w:val="28"/>
+                <w:szCs w:val="28"/>
+              </w:rPr>
+            </w:pPr>
+          </w:p>
+        </w:tc>
+        <w:tc>
+          <w:tcPr>
+            <w:tcW w:w="1701" w:type="dxa"/>
+            <w:vMerge/>
+          </w:tcPr>
+          <w:p>
+            <w:pPr>
+              <w:spacing w:line="360" w:lineRule="atLeast"/>
+              <w:contextualSpacing/>
+              <w:jc w:val="center"/>
+              <w:rPr>
+                <w:rFonts w:ascii="Times New Roman" w:hAnsi="Times New Roman" w:cs="Times New Roman"/>
+                <w:sz w:val="28"/>
+                <w:szCs w:val="28"/>
+              </w:rPr>
+            </w:pPr>
+          </w:p>
+        </w:tc>
+        <w:tc>
+          <w:tcPr>
+            <w:tcW w:w="2686" w:type="dxa"/>
+          </w:tcPr>
+          <w:p>
+            <w:pPr>
+              <w:spacing w:line="360" w:lineRule="atLeast"/>
+              <w:contextualSpacing/>
+              <w:jc w:val="center"/>
+              <w:rPr>
+                <w:rFonts w:ascii="Times New Roman" w:hAnsi="Times New Roman" w:cs="Times New Roman"/>
+                <w:sz w:val="28"/>
+                <w:szCs w:val="28"/>
+              </w:rPr>
+            </w:pPr>
+            <w:r>
+              <w:rPr>
+                <w:rFonts w:ascii="Times New Roman" w:hAnsi="Times New Roman" w:cs="Times New Roman"/>
+                <w:sz w:val="28"/>
+                <w:szCs w:val="28"/>
+              </w:rPr>
+              <w:t>23,9</w:t>
+            </w:r>
+          </w:p>
+        </w:tc>
+      </w:tr>
+      <w:tr>
+        <w:tc>
+          <w:tcPr>
+            <w:tcW w:w="1834" w:type="dxa"/>
+          </w:tcPr>
+          <w:p>
+            <w:pPr>
+              <w:spacing w:line="360" w:lineRule="atLeast"/>
+              <w:contextualSpacing/>
+              <w:jc w:val="center"/>
+              <w:rPr>
+                <w:rFonts w:ascii="Times New Roman" w:hAnsi="Times New Roman" w:cs="Times New Roman"/>
+                <w:sz w:val="28"/>
+                <w:szCs w:val="28"/>
+              </w:rPr>
+            </w:pPr>
+            <w:r>
+              <w:rPr>
+                <w:rFonts w:ascii="Times New Roman" w:hAnsi="Times New Roman" w:cs="Times New Roman"/>
+                <w:sz w:val="28"/>
+                <w:szCs w:val="28"/>
+              </w:rPr>
+              <w:t>Камера 1</w:t>
+            </w:r>
+            <w:r>
+              <w:rPr>
+                <w:rFonts w:ascii="Times New Roman" w:hAnsi="Times New Roman" w:cs="Times New Roman"/>
+                <w:sz w:val="28"/>
+                <w:szCs w:val="28"/>
+              </w:rPr>
+              <w:t>0</w:t>
+            </w:r>
+          </w:p>
+        </w:tc>
+        <w:tc>
+          <w:tcPr>
+            <w:tcW w:w="3123" w:type="dxa"/>
+            <w:vMerge/>
+          </w:tcPr>
+          <w:p>
+            <w:pPr>
+              <w:spacing w:line="360" w:lineRule="atLeast"/>
+              <w:contextualSpacing/>
+              <w:jc w:val="center"/>
+              <w:rPr>
+                <w:rFonts w:ascii="Times New Roman" w:hAnsi="Times New Roman" w:cs="Times New Roman"/>
+                <w:sz w:val="28"/>
+                <w:szCs w:val="28"/>
+              </w:rPr>
+            </w:pPr>
+          </w:p>
+        </w:tc>
+        <w:tc>
+          <w:tcPr>
+            <w:tcW w:w="1701" w:type="dxa"/>
+            <w:vMerge/>
+          </w:tcPr>
+          <w:p>
+            <w:pPr>
+              <w:spacing w:line="360" w:lineRule="atLeast"/>
+              <w:contextualSpacing/>
+              <w:jc w:val="center"/>
+              <w:rPr>
+                <w:rFonts w:ascii="Times New Roman" w:hAnsi="Times New Roman" w:cs="Times New Roman"/>
+                <w:sz w:val="28"/>
+                <w:szCs w:val="28"/>
+              </w:rPr>
+            </w:pPr>
+          </w:p>
+        </w:tc>
+        <w:tc>
+          <w:tcPr>
+            <w:tcW w:w="2686" w:type="dxa"/>
+          </w:tcPr>
+          <w:p>
+            <w:pPr>
+              <w:spacing w:line="360" w:lineRule="atLeast"/>
+              <w:contextualSpacing/>
+              <w:jc w:val="center"/>
+              <w:rPr>
+                <w:rFonts w:ascii="Times New Roman" w:hAnsi="Times New Roman" w:cs="Times New Roman"/>
+                <w:sz w:val="28"/>
+                <w:szCs w:val="28"/>
+              </w:rPr>
+            </w:pPr>
+            <w:r>
+              <w:rPr>
+                <w:rFonts w:ascii="Times New Roman" w:hAnsi="Times New Roman" w:cs="Times New Roman"/>
+                <w:sz w:val="28"/>
+                <w:szCs w:val="28"/>
+              </w:rPr>
+              <w:t>11,7</w:t>
+            </w:r>
+          </w:p>
+        </w:tc>
+      </w:tr>
+      <w:tr>
+        <w:tc>
+          <w:tcPr>
+            <w:tcW w:w="1834" w:type="dxa"/>
+          </w:tcPr>
+          <w:p>
+            <w:pPr>
+              <w:spacing w:line="360" w:lineRule="atLeast"/>
+              <w:contextualSpacing/>
+              <w:jc w:val="center"/>
+              <w:rPr>
+                <w:rFonts w:ascii="Times New Roman" w:hAnsi="Times New Roman" w:cs="Times New Roman"/>
+                <w:sz w:val="28"/>
+                <w:szCs w:val="28"/>
+              </w:rPr>
+            </w:pPr>
+            <w:r>
+              <w:rPr>
+                <w:rFonts w:ascii="Times New Roman" w:hAnsi="Times New Roman" w:cs="Times New Roman"/>
+                <w:sz w:val="28"/>
+                <w:szCs w:val="28"/>
+              </w:rPr>
+              <w:t>Камера 1</w:t>
+            </w:r>
+            <w:r>
+              <w:rPr>
+                <w:rFonts w:ascii="Times New Roman" w:hAnsi="Times New Roman" w:cs="Times New Roman"/>
+                <w:sz w:val="28"/>
+                <w:szCs w:val="28"/>
+              </w:rPr>
+              <w:t>1</w:t>
+            </w:r>
+          </w:p>
+        </w:tc>
+        <w:tc>
+          <w:tcPr>
+            <w:tcW w:w="3123" w:type="dxa"/>
+            <w:vMerge/>
+          </w:tcPr>
+          <w:p>
+            <w:pPr>
+              <w:spacing w:line="360" w:lineRule="atLeast"/>
+              <w:contextualSpacing/>
+              <w:jc w:val="center"/>
+              <w:rPr>
+                <w:rFonts w:ascii="Times New Roman" w:hAnsi="Times New Roman" w:cs="Times New Roman"/>
+                <w:sz w:val="28"/>
+                <w:szCs w:val="28"/>
+              </w:rPr>
+            </w:pPr>
+          </w:p>
+        </w:tc>
+        <w:tc>
+          <w:tcPr>
+            <w:tcW w:w="1701" w:type="dxa"/>
+            <w:vMerge/>
+          </w:tcPr>
+          <w:p>
+            <w:pPr>
+              <w:spacing w:line="360" w:lineRule="atLeast"/>
+              <w:contextualSpacing/>
+              <w:jc w:val="center"/>
+              <w:rPr>
+                <w:rFonts w:ascii="Times New Roman" w:hAnsi="Times New Roman" w:cs="Times New Roman"/>
+                <w:sz w:val="28"/>
+                <w:szCs w:val="28"/>
+              </w:rPr>
+            </w:pPr>
+          </w:p>
+        </w:tc>
+        <w:tc>
+          <w:tcPr>
+            <w:tcW w:w="2686" w:type="dxa"/>
+          </w:tcPr>
+          <w:p>
+            <w:pPr>
+              <w:spacing w:line="360" w:lineRule="atLeast"/>
+              <w:contextualSpacing/>
+              <w:jc w:val="center"/>
+              <w:rPr>
+                <w:rFonts w:ascii="Times New Roman" w:hAnsi="Times New Roman" w:cs="Times New Roman"/>
+                <w:sz w:val="28"/>
+                <w:szCs w:val="28"/>
+              </w:rPr>
+            </w:pPr>
+            <w:r>
+              <w:rPr>
+                <w:rFonts w:ascii="Times New Roman" w:hAnsi="Times New Roman" w:cs="Times New Roman"/>
+                <w:sz w:val="28"/>
+                <w:szCs w:val="28"/>
+              </w:rPr>
+              <w:t>24</w:t>
+            </w:r>
+          </w:p>
+        </w:tc>
+      </w:tr>
+      <w:tr>
+        <w:tc>
+          <w:tcPr>
+            <w:tcW w:w="1834" w:type="dxa"/>
+          </w:tcPr>
+          <w:p>
+            <w:pPr>
+              <w:spacing w:line="360" w:lineRule="atLeast"/>
+              <w:contextualSpacing/>
+              <w:jc w:val="center"/>
+              <w:rPr>
+                <w:rFonts w:ascii="Times New Roman" w:hAnsi="Times New Roman" w:cs="Times New Roman"/>
+                <w:sz w:val="28"/>
+                <w:szCs w:val="28"/>
+              </w:rPr>
+            </w:pPr>
+            <w:r>
+              <w:rPr>
+                <w:rFonts w:ascii="Times New Roman" w:hAnsi="Times New Roman" w:cs="Times New Roman"/>
+                <w:sz w:val="28"/>
+                <w:szCs w:val="28"/>
+              </w:rPr>
+              <w:t>Камера 1</w:t>
+            </w:r>
+            <w:r>
+              <w:rPr>
+                <w:rFonts w:ascii="Times New Roman" w:hAnsi="Times New Roman" w:cs="Times New Roman"/>
+                <w:sz w:val="28"/>
+                <w:szCs w:val="28"/>
+              </w:rPr>
+              <w:t>2</w:t>
+            </w:r>
+          </w:p>
+        </w:tc>
+        <w:tc>
+          <w:tcPr>
+            <w:tcW w:w="3123" w:type="dxa"/>
+            <w:vMerge/>
+          </w:tcPr>
+          <w:p>
+            <w:pPr>
+              <w:spacing w:line="360" w:lineRule="atLeast"/>
+              <w:contextualSpacing/>
+              <w:jc w:val="center"/>
+              <w:rPr>
+                <w:rFonts w:ascii="Times New Roman" w:hAnsi="Times New Roman" w:cs="Times New Roman"/>
+                <w:sz w:val="28"/>
+                <w:szCs w:val="28"/>
+              </w:rPr>
+            </w:pPr>
+          </w:p>
+        </w:tc>
+        <w:tc>
+          <w:tcPr>
+            <w:tcW w:w="1701" w:type="dxa"/>
+            <w:vMerge/>
+          </w:tcPr>
+          <w:p>
+            <w:pPr>
+              <w:spacing w:line="360" w:lineRule="atLeast"/>
+              <w:contextualSpacing/>
+              <w:jc w:val="center"/>
+              <w:rPr>
+                <w:rFonts w:ascii="Times New Roman" w:hAnsi="Times New Roman" w:cs="Times New Roman"/>
+                <w:sz w:val="28"/>
+                <w:szCs w:val="28"/>
+              </w:rPr>
+            </w:pPr>
+          </w:p>
+        </w:tc>
+        <w:tc>
+          <w:tcPr>
+            <w:tcW w:w="2686" w:type="dxa"/>
+          </w:tcPr>
+          <w:p>
+            <w:pPr>
+              <w:spacing w:line="360" w:lineRule="atLeast"/>
+              <w:contextualSpacing/>
+              <w:jc w:val="center"/>
+              <w:rPr>
+                <w:rFonts w:ascii="Times New Roman" w:hAnsi="Times New Roman" w:cs="Times New Roman"/>
+                <w:sz w:val="28"/>
+                <w:szCs w:val="28"/>
+              </w:rPr>
+            </w:pPr>
+            <w:r>
+              <w:rPr>
+                <w:rFonts w:ascii="Times New Roman" w:hAnsi="Times New Roman" w:cs="Times New Roman"/>
+                <w:sz w:val="28"/>
+                <w:szCs w:val="28"/>
+              </w:rPr>
+              <w:t>23,9</w:t>
+            </w:r>
+          </w:p>
+        </w:tc>
+      </w:tr>
+      <w:tr>
+        <w:tc>
+          <w:tcPr>
+            <w:tcW w:w="1834" w:type="dxa"/>
+          </w:tcPr>
+          <w:p>
+            <w:pPr>
+              <w:spacing w:line="360" w:lineRule="atLeast"/>
+              <w:contextualSpacing/>
+              <w:jc w:val="center"/>
+              <w:rPr>
+                <w:rFonts w:ascii="Times New Roman" w:hAnsi="Times New Roman" w:cs="Times New Roman"/>
+                <w:sz w:val="28"/>
+                <w:szCs w:val="28"/>
+              </w:rPr>
+            </w:pPr>
+            <w:r>
+              <w:rPr>
+                <w:rFonts w:ascii="Times New Roman" w:hAnsi="Times New Roman" w:cs="Times New Roman"/>
+                <w:sz w:val="28"/>
+                <w:szCs w:val="28"/>
+              </w:rPr>
+              <w:t>Камера 1</w:t>
+            </w:r>
+            <w:r>
+              <w:rPr>
+                <w:rFonts w:ascii="Times New Roman" w:hAnsi="Times New Roman" w:cs="Times New Roman"/>
+                <w:sz w:val="28"/>
+                <w:szCs w:val="28"/>
+              </w:rPr>
+              <w:t>3</w:t>
+            </w:r>
+          </w:p>
+        </w:tc>
+        <w:tc>
+          <w:tcPr>
+            <w:tcW w:w="3123" w:type="dxa"/>
+            <w:vMerge/>
+          </w:tcPr>
+          <w:p>
+            <w:pPr>
+              <w:spacing w:line="360" w:lineRule="atLeast"/>
+              <w:contextualSpacing/>
+              <w:jc w:val="center"/>
+              <w:rPr>
+                <w:rFonts w:ascii="Times New Roman" w:hAnsi="Times New Roman" w:cs="Times New Roman"/>
+                <w:sz w:val="28"/>
+                <w:szCs w:val="28"/>
+              </w:rPr>
+            </w:pPr>
+          </w:p>
+        </w:tc>
+        <w:tc>
+          <w:tcPr>
+            <w:tcW w:w="1701" w:type="dxa"/>
+            <w:vMerge/>
+          </w:tcPr>
+          <w:p>
+            <w:pPr>
+              <w:spacing w:line="360" w:lineRule="atLeast"/>
+              <w:contextualSpacing/>
+              <w:jc w:val="center"/>
+              <w:rPr>
+                <w:rFonts w:ascii="Times New Roman" w:hAnsi="Times New Roman" w:cs="Times New Roman"/>
+                <w:sz w:val="28"/>
+                <w:szCs w:val="28"/>
+              </w:rPr>
+            </w:pPr>
+          </w:p>
+        </w:tc>
+        <w:tc>
+          <w:tcPr>
+            <w:tcW w:w="2686" w:type="dxa"/>
+          </w:tcPr>
+          <w:p>
+            <w:pPr>
+              <w:spacing w:line="360" w:lineRule="atLeast"/>
+              <w:contextualSpacing/>
+              <w:jc w:val="center"/>
+              <w:rPr>
+                <w:rFonts w:ascii="Times New Roman" w:hAnsi="Times New Roman" w:cs="Times New Roman"/>
+                <w:sz w:val="28"/>
+                <w:szCs w:val="28"/>
+              </w:rPr>
+            </w:pPr>
+            <w:r>
+              <w:rPr>
+                <w:rFonts w:ascii="Times New Roman" w:hAnsi="Times New Roman" w:cs="Times New Roman"/>
+                <w:sz w:val="28"/>
+                <w:szCs w:val="28"/>
+              </w:rPr>
+              <w:t>24</w:t>
+            </w:r>
+          </w:p>
+        </w:tc>
+      </w:tr>
+      <w:tr>
+        <w:tc>
+          <w:tcPr>
+            <w:tcW w:w="1834" w:type="dxa"/>
+          </w:tcPr>
+          <w:p>
+            <w:pPr>
+              <w:spacing w:line="360" w:lineRule="atLeast"/>
+              <w:contextualSpacing/>
+              <w:jc w:val="center"/>
+              <w:rPr>
+                <w:rFonts w:ascii="Times New Roman" w:hAnsi="Times New Roman" w:cs="Times New Roman"/>
+                <w:sz w:val="28"/>
+                <w:szCs w:val="28"/>
+              </w:rPr>
+            </w:pPr>
+            <w:r>
+              <w:rPr>
+                <w:rFonts w:ascii="Times New Roman" w:hAnsi="Times New Roman" w:cs="Times New Roman"/>
+                <w:sz w:val="28"/>
+                <w:szCs w:val="28"/>
+              </w:rPr>
+              <w:t>Камера 1</w:t>
+            </w:r>
+            <w:r>
+              <w:rPr>
+                <w:rFonts w:ascii="Times New Roman" w:hAnsi="Times New Roman" w:cs="Times New Roman"/>
+                <w:sz w:val="28"/>
+                <w:szCs w:val="28"/>
+              </w:rPr>
+              <w:t>4</w:t>
+            </w:r>
+          </w:p>
+        </w:tc>
+        <w:tc>
+          <w:tcPr>
+            <w:tcW w:w="3123" w:type="dxa"/>
+            <w:vMerge/>
+          </w:tcPr>
+          <w:p>
+            <w:pPr>
+              <w:spacing w:line="360" w:lineRule="atLeast"/>
+              <w:contextualSpacing/>
+              <w:jc w:val="center"/>
+              <w:rPr>
+                <w:rFonts w:ascii="Times New Roman" w:hAnsi="Times New Roman" w:cs="Times New Roman"/>
+                <w:sz w:val="28"/>
+                <w:szCs w:val="28"/>
+              </w:rPr>
+            </w:pPr>
+          </w:p>
+        </w:tc>
+        <w:tc>
+          <w:tcPr>
+            <w:tcW w:w="1701" w:type="dxa"/>
+            <w:vMerge/>
+          </w:tcPr>
+          <w:p>
+            <w:pPr>
+              <w:spacing w:line="360" w:lineRule="atLeast"/>
+              <w:contextualSpacing/>
+              <w:jc w:val="center"/>
+              <w:rPr>
+                <w:rFonts w:ascii="Times New Roman" w:hAnsi="Times New Roman" w:cs="Times New Roman"/>
+                <w:sz w:val="28"/>
+                <w:szCs w:val="28"/>
+              </w:rPr>
+            </w:pPr>
+          </w:p>
+        </w:tc>
+        <w:tc>
+          <w:tcPr>
+            <w:tcW w:w="2686" w:type="dxa"/>
+          </w:tcPr>
+          <w:p>
+            <w:pPr>
+              <w:spacing w:line="360" w:lineRule="atLeast"/>
+              <w:contextualSpacing/>
+              <w:jc w:val="center"/>
+              <w:rPr>
+                <w:rFonts w:ascii="Times New Roman" w:hAnsi="Times New Roman" w:cs="Times New Roman"/>
+                <w:sz w:val="28"/>
+                <w:szCs w:val="28"/>
+              </w:rPr>
+            </w:pPr>
+            <w:r>
+              <w:rPr>
+                <w:rFonts w:ascii="Times New Roman" w:hAnsi="Times New Roman" w:cs="Times New Roman"/>
+                <w:sz w:val="28"/>
+                <w:szCs w:val="28"/>
+              </w:rPr>
+              <w:t>23,9</w:t>
+            </w:r>
+          </w:p>
+        </w:tc>
+      </w:tr>
+      <w:tr>
+        <w:tc>
+          <w:tcPr>
+            <w:tcW w:w="1834" w:type="dxa"/>
+          </w:tcPr>
+          <w:p>
+            <w:pPr>
+              <w:spacing w:line="360" w:lineRule="atLeast"/>
+              <w:contextualSpacing/>
+              <w:jc w:val="center"/>
+              <w:rPr>
+                <w:rFonts w:ascii="Times New Roman" w:hAnsi="Times New Roman" w:cs="Times New Roman"/>
+                <w:sz w:val="28"/>
+                <w:szCs w:val="28"/>
+              </w:rPr>
+            </w:pPr>
+            <w:r>
+              <w:rPr>
+                <w:rFonts w:ascii="Times New Roman" w:hAnsi="Times New Roman" w:cs="Times New Roman"/>
+                <w:sz w:val="28"/>
+                <w:szCs w:val="28"/>
+              </w:rPr>
+              <w:t>Камера 1</w:t>
+            </w:r>
+            <w:r>
+              <w:rPr>
+                <w:rFonts w:ascii="Times New Roman" w:hAnsi="Times New Roman" w:cs="Times New Roman"/>
+                <w:sz w:val="28"/>
+                <w:szCs w:val="28"/>
+              </w:rPr>
+              <w:t>5</w:t>
+            </w:r>
+          </w:p>
+        </w:tc>
+        <w:tc>
+          <w:tcPr>
+            <w:tcW w:w="3123" w:type="dxa"/>
+            <w:vMerge/>
+          </w:tcPr>
+          <w:p>
+            <w:pPr>
+              <w:spacing w:line="360" w:lineRule="atLeast"/>
+              <w:contextualSpacing/>
+              <w:jc w:val="center"/>
+              <w:rPr>
+                <w:rFonts w:ascii="Times New Roman" w:hAnsi="Times New Roman" w:cs="Times New Roman"/>
+                <w:sz w:val="28"/>
+                <w:szCs w:val="28"/>
+              </w:rPr>
+            </w:pPr>
+          </w:p>
+        </w:tc>
+        <w:tc>
+          <w:tcPr>
+            <w:tcW w:w="1701" w:type="dxa"/>
+            <w:vMerge/>
+          </w:tcPr>
+          <w:p>
+            <w:pPr>
+              <w:spacing w:line="360" w:lineRule="atLeast"/>
+              <w:contextualSpacing/>
+              <w:jc w:val="center"/>
+              <w:rPr>
+                <w:rFonts w:ascii="Times New Roman" w:hAnsi="Times New Roman" w:cs="Times New Roman"/>
+                <w:sz w:val="28"/>
+                <w:szCs w:val="28"/>
+              </w:rPr>
+            </w:pPr>
+          </w:p>
+        </w:tc>
+        <w:tc>
+          <w:tcPr>
+            <w:tcW w:w="2686" w:type="dxa"/>
+          </w:tcPr>
+          <w:p>
+            <w:pPr>
+              <w:spacing w:line="360" w:lineRule="atLeast"/>
+              <w:contextualSpacing/>
+              <w:jc w:val="center"/>
+              <w:rPr>
+                <w:rFonts w:ascii="Times New Roman" w:hAnsi="Times New Roman" w:cs="Times New Roman"/>
+                <w:sz w:val="28"/>
+                <w:szCs w:val="28"/>
+              </w:rPr>
+            </w:pPr>
+            <w:r>
+              <w:rPr>
+                <w:rFonts w:ascii="Times New Roman" w:hAnsi="Times New Roman" w:cs="Times New Roman"/>
+                <w:sz w:val="28"/>
+                <w:szCs w:val="28"/>
+              </w:rPr>
+              <w:t>24</w:t>
+            </w:r>
+          </w:p>
+        </w:tc>
+      </w:tr>
+      <w:tr>
+        <w:tc>
+          <w:tcPr>
+            <w:tcW w:w="1834" w:type="dxa"/>
+          </w:tcPr>
+          <w:p>
+            <w:pPr>
+              <w:spacing w:line="360" w:lineRule="atLeast"/>
+              <w:contextualSpacing/>
+              <w:jc w:val="center"/>
+              <w:rPr>
+                <w:rFonts w:ascii="Times New Roman" w:hAnsi="Times New Roman" w:cs="Times New Roman"/>
+                <w:sz w:val="28"/>
+                <w:szCs w:val="28"/>
+              </w:rPr>
+            </w:pPr>
+            <w:r>
+              <w:rPr>
+                <w:rFonts w:ascii="Times New Roman" w:hAnsi="Times New Roman" w:cs="Times New Roman"/>
+                <w:sz w:val="28"/>
+                <w:szCs w:val="28"/>
+              </w:rPr>
+              <w:t>Камера 1</w:t>
+            </w:r>
+            <w:r>
+              <w:rPr>
+                <w:rFonts w:ascii="Times New Roman" w:hAnsi="Times New Roman" w:cs="Times New Roman"/>
+                <w:sz w:val="28"/>
+                <w:szCs w:val="28"/>
+              </w:rPr>
+              <w:t>6</w:t>
+            </w:r>
+          </w:p>
+        </w:tc>
+        <w:tc>
+          <w:tcPr>
+            <w:tcW w:w="3123" w:type="dxa"/>
+            <w:vMerge/>
+          </w:tcPr>
+          <w:p>
+            <w:pPr>
+              <w:spacing w:line="360" w:lineRule="atLeast"/>
+              <w:contextualSpacing/>
+              <w:jc w:val="center"/>
+              <w:rPr>
+                <w:rFonts w:ascii="Times New Roman" w:hAnsi="Times New Roman" w:cs="Times New Roman"/>
+                <w:sz w:val="28"/>
+                <w:szCs w:val="28"/>
+              </w:rPr>
+            </w:pPr>
+          </w:p>
+        </w:tc>
+        <w:tc>
+          <w:tcPr>
+            <w:tcW w:w="1701" w:type="dxa"/>
+            <w:vMerge/>
+          </w:tcPr>
+          <w:p>
+            <w:pPr>
+              <w:spacing w:line="360" w:lineRule="atLeast"/>
+              <w:contextualSpacing/>
+              <w:jc w:val="center"/>
+              <w:rPr>
+                <w:rFonts w:ascii="Times New Roman" w:hAnsi="Times New Roman" w:cs="Times New Roman"/>
+                <w:sz w:val="28"/>
+                <w:szCs w:val="28"/>
+              </w:rPr>
+            </w:pPr>
+          </w:p>
+        </w:tc>
+        <w:tc>
+          <w:tcPr>
+            <w:tcW w:w="2686" w:type="dxa"/>
+          </w:tcPr>
+          <w:p>
+            <w:pPr>
+              <w:spacing w:line="360" w:lineRule="atLeast"/>
+              <w:contextualSpacing/>
+              <w:jc w:val="center"/>
+              <w:rPr>
+                <w:rFonts w:ascii="Times New Roman" w:hAnsi="Times New Roman" w:cs="Times New Roman"/>
+                <w:sz w:val="28"/>
+                <w:szCs w:val="28"/>
+              </w:rPr>
+            </w:pPr>
+            <w:r>
+              <w:rPr>
+                <w:rFonts w:ascii="Times New Roman" w:hAnsi="Times New Roman" w:cs="Times New Roman"/>
+                <w:sz w:val="28"/>
+                <w:szCs w:val="28"/>
+              </w:rPr>
+              <w:t>24</w:t>
+            </w:r>
+          </w:p>
+        </w:tc>
+      </w:tr>
+      <w:tr>
+        <w:tc>
+          <w:tcPr>
+            <w:tcW w:w="1834" w:type="dxa"/>
+          </w:tcPr>
+          <w:p>
+            <w:pPr>
+              <w:spacing w:line="360" w:lineRule="atLeast"/>
+              <w:contextualSpacing/>
+              <w:jc w:val="center"/>
+              <w:rPr>
+                <w:rFonts w:ascii="Times New Roman" w:hAnsi="Times New Roman" w:cs="Times New Roman"/>
+                <w:sz w:val="28"/>
+                <w:szCs w:val="28"/>
+              </w:rPr>
+            </w:pPr>
+            <w:r>
+              <w:rPr>
+                <w:rFonts w:ascii="Times New Roman" w:hAnsi="Times New Roman" w:cs="Times New Roman"/>
+                <w:sz w:val="28"/>
+                <w:szCs w:val="28"/>
+              </w:rPr>
+              <w:t>Камера 1</w:t>
+            </w:r>
+            <w:r>
+              <w:rPr>
+                <w:rFonts w:ascii="Times New Roman" w:hAnsi="Times New Roman" w:cs="Times New Roman"/>
+                <w:sz w:val="28"/>
+                <w:szCs w:val="28"/>
+              </w:rPr>
+              <w:t>7</w:t>
+            </w:r>
+          </w:p>
+        </w:tc>
+        <w:tc>
+          <w:tcPr>
+            <w:tcW w:w="3123" w:type="dxa"/>
+            <w:vMerge/>
+          </w:tcPr>
+          <w:p>
+            <w:pPr>
+              <w:spacing w:line="360" w:lineRule="atLeast"/>
+              <w:contextualSpacing/>
+              <w:jc w:val="center"/>
+              <w:rPr>
+                <w:rFonts w:ascii="Times New Roman" w:hAnsi="Times New Roman" w:cs="Times New Roman"/>
+                <w:sz w:val="28"/>
+                <w:szCs w:val="28"/>
+              </w:rPr>
+            </w:pPr>
+          </w:p>
+        </w:tc>
+        <w:tc>
+          <w:tcPr>
+            <w:tcW w:w="1701" w:type="dxa"/>
+            <w:vMerge/>
+          </w:tcPr>
+          <w:p>
+            <w:pPr>
+              <w:spacing w:line="360" w:lineRule="atLeast"/>
+              <w:contextualSpacing/>
+              <w:jc w:val="center"/>
+              <w:rPr>
+                <w:rFonts w:ascii="Times New Roman" w:hAnsi="Times New Roman" w:cs="Times New Roman"/>
+                <w:sz w:val="28"/>
+                <w:szCs w:val="28"/>
+              </w:rPr>
+            </w:pPr>
+          </w:p>
+        </w:tc>
+        <w:tc>
+          <w:tcPr>
+            <w:tcW w:w="2686" w:type="dxa"/>
+          </w:tcPr>
+          <w:p>
+            <w:pPr>
+              <w:spacing w:line="360" w:lineRule="atLeast"/>
+              <w:contextualSpacing/>
+              <w:jc w:val="center"/>
+              <w:rPr>
+                <w:rFonts w:ascii="Times New Roman" w:hAnsi="Times New Roman" w:cs="Times New Roman"/>
+                <w:sz w:val="28"/>
+                <w:szCs w:val="28"/>
+              </w:rPr>
+            </w:pPr>
+            <w:r>
+              <w:rPr>
+                <w:rFonts w:ascii="Times New Roman" w:hAnsi="Times New Roman" w:cs="Times New Roman"/>
+                <w:sz w:val="28"/>
+                <w:szCs w:val="28"/>
+              </w:rPr>
+              <w:t>24</w:t>
+            </w:r>
+          </w:p>
+        </w:tc>
+      </w:tr>
+      <w:tr>
+        <w:tc>
+          <w:tcPr>
+            <w:tcW w:w="1834" w:type="dxa"/>
+          </w:tcPr>
+          <w:p>
+            <w:pPr>
+              <w:spacing w:line="360" w:lineRule="atLeast"/>
+              <w:contextualSpacing/>
+              <w:jc w:val="center"/>
+              <w:rPr>
+                <w:rFonts w:ascii="Times New Roman" w:hAnsi="Times New Roman" w:cs="Times New Roman"/>
+                <w:sz w:val="28"/>
+                <w:szCs w:val="28"/>
+                <w:lang w:val="en-US"/>
+              </w:rPr>
+            </w:pPr>
+            <w:r>
+              <w:rPr>
+                <w:rFonts w:ascii="Times New Roman" w:hAnsi="Times New Roman" w:cs="Times New Roman"/>
+                <w:sz w:val="28"/>
+                <w:szCs w:val="28"/>
+              </w:rPr>
+              <w:t>Камера 1</w:t>
+            </w:r>
+            <w:r>
+              <w:rPr>
+                <w:rFonts w:ascii="Times New Roman" w:hAnsi="Times New Roman" w:cs="Times New Roman"/>
+                <w:sz w:val="28"/>
+                <w:szCs w:val="28"/>
+              </w:rPr>
+              <w:t>8</w:t>
+            </w:r>
+          </w:p>
+        </w:tc>
+        <w:tc>
+          <w:tcPr>
+            <w:tcW w:w="3123" w:type="dxa"/>
+            <w:vMerge/>
+          </w:tcPr>
+          <w:p>
+            <w:pPr>
+              <w:spacing w:line="360" w:lineRule="atLeast"/>
+              <w:contextualSpacing/>
+              <w:jc w:val="center"/>
+              <w:rPr>
+                <w:rFonts w:ascii="Times New Roman" w:hAnsi="Times New Roman" w:cs="Times New Roman"/>
+                <w:sz w:val="28"/>
+                <w:szCs w:val="28"/>
+              </w:rPr>
+            </w:pPr>
+          </w:p>
+        </w:tc>
+        <w:tc>
+          <w:tcPr>
+            <w:tcW w:w="1701" w:type="dxa"/>
+            <w:vMerge/>
+          </w:tcPr>
+          <w:p>
+            <w:pPr>
+              <w:spacing w:line="360" w:lineRule="atLeast"/>
+              <w:contextualSpacing/>
+              <w:jc w:val="center"/>
+              <w:rPr>
+                <w:rFonts w:ascii="Times New Roman" w:hAnsi="Times New Roman" w:cs="Times New Roman"/>
+                <w:sz w:val="28"/>
+                <w:szCs w:val="28"/>
+              </w:rPr>
+            </w:pPr>
+          </w:p>
+        </w:tc>
+        <w:tc>
+          <w:tcPr>
+            <w:tcW w:w="2686" w:type="dxa"/>
+          </w:tcPr>
+          <w:p>
+            <w:pPr>
+              <w:spacing w:line="360" w:lineRule="atLeast"/>
+              <w:contextualSpacing/>
+              <w:jc w:val="center"/>
+              <w:rPr>
+                <w:rFonts w:ascii="Times New Roman" w:hAnsi="Times New Roman" w:cs="Times New Roman"/>
+                <w:sz w:val="28"/>
+                <w:szCs w:val="28"/>
+              </w:rPr>
+            </w:pPr>
+            <w:r>
+              <w:rPr>
+                <w:rFonts w:ascii="Times New Roman" w:hAnsi="Times New Roman" w:cs="Times New Roman"/>
+                <w:sz w:val="28"/>
+                <w:szCs w:val="28"/>
+              </w:rPr>
+              <w:t>8,13</w:t>
+            </w:r>
+          </w:p>
+        </w:tc>
+      </w:tr>
+      <w:tr>
+        <w:tc>
+          <w:tcPr>
+            <w:tcW w:w="1834" w:type="dxa"/>
+          </w:tcPr>
+          <w:p>
+            <w:pPr>
+              <w:spacing w:line="360" w:lineRule="atLeast"/>
+              <w:contextualSpacing/>
+              <w:jc w:val="center"/>
+              <w:rPr>
+                <w:rFonts w:ascii="Times New Roman" w:hAnsi="Times New Roman" w:cs="Times New Roman"/>
+                <w:sz w:val="28"/>
+                <w:szCs w:val="28"/>
+                <w:lang w:val="en-US"/>
+              </w:rPr>
+            </w:pPr>
+            <w:r>
+              <w:rPr>
+                <w:rFonts w:ascii="Times New Roman" w:hAnsi="Times New Roman" w:cs="Times New Roman"/>
+                <w:sz w:val="28"/>
+                <w:szCs w:val="28"/>
+              </w:rPr>
+              <w:t>Камера 1</w:t>
+            </w:r>
+            <w:r>
+              <w:rPr>
+                <w:rFonts w:ascii="Times New Roman" w:hAnsi="Times New Roman" w:cs="Times New Roman"/>
+                <w:sz w:val="28"/>
+                <w:szCs w:val="28"/>
+                <w:lang w:val="en-US"/>
+              </w:rPr>
+              <w:t>9</w:t>
+            </w:r>
+          </w:p>
+        </w:tc>
+        <w:tc>
+          <w:tcPr>
+            <w:tcW w:w="3123" w:type="dxa"/>
+            <w:vMerge/>
+          </w:tcPr>
+          <w:p>
+            <w:pPr>
+              <w:spacing w:line="360" w:lineRule="atLeast"/>
+              <w:contextualSpacing/>
+              <w:jc w:val="center"/>
+              <w:rPr>
+                <w:rFonts w:ascii="Times New Roman" w:hAnsi="Times New Roman" w:cs="Times New Roman"/>
+                <w:sz w:val="28"/>
+                <w:szCs w:val="28"/>
+              </w:rPr>
+            </w:pPr>
+          </w:p>
+        </w:tc>
+        <w:tc>
+          <w:tcPr>
+            <w:tcW w:w="1701" w:type="dxa"/>
+            <w:vMerge/>
+          </w:tcPr>
+          <w:p>
+            <w:pPr>
+              <w:spacing w:line="360" w:lineRule="atLeast"/>
+              <w:contextualSpacing/>
+              <w:jc w:val="center"/>
+              <w:rPr>
+                <w:rFonts w:ascii="Times New Roman" w:hAnsi="Times New Roman" w:cs="Times New Roman"/>
+                <w:sz w:val="28"/>
+                <w:szCs w:val="28"/>
+              </w:rPr>
+            </w:pPr>
+          </w:p>
+        </w:tc>
+        <w:tc>
+          <w:tcPr>
+            <w:tcW w:w="2686" w:type="dxa"/>
+          </w:tcPr>
+          <w:p>
+            <w:pPr>
+              <w:spacing w:line="360" w:lineRule="atLeast"/>
+              <w:contextualSpacing/>
+              <w:jc w:val="center"/>
+              <w:rPr>
+                <w:rFonts w:ascii="Times New Roman" w:hAnsi="Times New Roman" w:cs="Times New Roman"/>
+                <w:sz w:val="28"/>
+                <w:szCs w:val="28"/>
+              </w:rPr>
+            </w:pPr>
+            <w:r>
+              <w:rPr>
+                <w:rFonts w:ascii="Times New Roman" w:hAnsi="Times New Roman" w:cs="Times New Roman"/>
+                <w:sz w:val="28"/>
+                <w:szCs w:val="28"/>
+              </w:rPr>
+              <w:t>23,9</w:t>
+            </w:r>
+          </w:p>
+        </w:tc>
+      </w:tr>
+      <w:tr>
+        <w:tc>
+          <w:tcPr>
+            <w:tcW w:w="1834" w:type="dxa"/>
+          </w:tcPr>
+          <w:p>
+            <w:pPr>
+              <w:spacing w:line="360" w:lineRule="atLeast"/>
+              <w:contextualSpacing/>
+              <w:jc w:val="center"/>
+              <w:rPr>
+                <w:rFonts w:ascii="Times New Roman" w:hAnsi="Times New Roman" w:cs="Times New Roman"/>
+                <w:sz w:val="28"/>
+                <w:szCs w:val="28"/>
+                <w:lang w:val="en-US"/>
+              </w:rPr>
+            </w:pPr>
+            <w:r>
+              <w:rPr>
+                <w:rFonts w:ascii="Times New Roman" w:hAnsi="Times New Roman" w:cs="Times New Roman"/>
+                <w:sz w:val="28"/>
+                <w:szCs w:val="28"/>
+              </w:rPr>
+              <w:t xml:space="preserve">Камера </w:t>
+            </w:r>
+            <w:r>
+              <w:rPr>
+                <w:rFonts w:ascii="Times New Roman" w:hAnsi="Times New Roman" w:cs="Times New Roman"/>
+                <w:sz w:val="28"/>
+                <w:szCs w:val="28"/>
+                <w:lang w:val="en-US"/>
+              </w:rPr>
+              <w:t>20</w:t>
+            </w:r>
+          </w:p>
+        </w:tc>
+        <w:tc>
+          <w:tcPr>
+            <w:tcW w:w="3123" w:type="dxa"/>
+            <w:vMerge/>
+          </w:tcPr>
+          <w:p>
+            <w:pPr>
+              <w:spacing w:line="360" w:lineRule="atLeast"/>
+              <w:contextualSpacing/>
+              <w:jc w:val="center"/>
+              <w:rPr>
+                <w:rFonts w:ascii="Times New Roman" w:hAnsi="Times New Roman" w:cs="Times New Roman"/>
+                <w:sz w:val="28"/>
+                <w:szCs w:val="28"/>
+              </w:rPr>
+            </w:pPr>
+          </w:p>
+        </w:tc>
+        <w:tc>
+          <w:tcPr>
+            <w:tcW w:w="1701" w:type="dxa"/>
+            <w:vMerge/>
+          </w:tcPr>
+          <w:p>
+            <w:pPr>
+              <w:spacing w:line="360" w:lineRule="atLeast"/>
+              <w:contextualSpacing/>
+              <w:jc w:val="center"/>
+              <w:rPr>
+                <w:rFonts w:ascii="Times New Roman" w:hAnsi="Times New Roman" w:cs="Times New Roman"/>
+                <w:sz w:val="28"/>
+                <w:szCs w:val="28"/>
+              </w:rPr>
+            </w:pPr>
+          </w:p>
+        </w:tc>
+        <w:tc>
+          <w:tcPr>
+            <w:tcW w:w="2686" w:type="dxa"/>
+          </w:tcPr>
+          <w:p>
+            <w:pPr>
+              <w:spacing w:line="360" w:lineRule="atLeast"/>
+              <w:contextualSpacing/>
+              <w:jc w:val="center"/>
+              <w:rPr>
+                <w:rFonts w:ascii="Times New Roman" w:hAnsi="Times New Roman" w:cs="Times New Roman"/>
+                <w:sz w:val="28"/>
+                <w:szCs w:val="28"/>
+              </w:rPr>
+            </w:pPr>
+            <w:r>
+              <w:rPr>
+                <w:rFonts w:ascii="Times New Roman" w:hAnsi="Times New Roman" w:cs="Times New Roman"/>
+                <w:sz w:val="28"/>
+                <w:szCs w:val="28"/>
+              </w:rPr>
+              <w:t>24</w:t>
+            </w:r>
+          </w:p>
+        </w:tc>
+      </w:tr>
+      <w:tr>
+        <w:tc>
+          <w:tcPr>
+            <w:tcW w:w="1834" w:type="dxa"/>
+          </w:tcPr>
+          <w:p>
+            <w:pPr>
+              <w:spacing w:line="360" w:lineRule="atLeast"/>
+              <w:contextualSpacing/>
+              <w:jc w:val="center"/>
+              <w:rPr>
+                <w:rFonts w:ascii="Times New Roman" w:hAnsi="Times New Roman" w:cs="Times New Roman"/>
+                <w:sz w:val="28"/>
+                <w:szCs w:val="28"/>
+              </w:rPr>
+            </w:pPr>
+            <w:r>
+              <w:rPr>
+                <w:rFonts w:ascii="Times New Roman" w:hAnsi="Times New Roman" w:cs="Times New Roman"/>
+                <w:sz w:val="28"/>
+                <w:szCs w:val="28"/>
+              </w:rPr>
+              <w:t xml:space="preserve">Камера </w:t>
+            </w:r>
+            <w:r>
+              <w:rPr>
+                <w:rFonts w:ascii="Times New Roman" w:hAnsi="Times New Roman" w:cs="Times New Roman"/>
+                <w:sz w:val="28"/>
+                <w:szCs w:val="28"/>
+                <w:lang w:val="en-US"/>
+              </w:rPr>
+              <w:t>2</w:t>
+            </w:r>
+            <w:r>
+              <w:rPr>
+                <w:rFonts w:ascii="Times New Roman" w:hAnsi="Times New Roman" w:cs="Times New Roman"/>
+                <w:sz w:val="28"/>
+                <w:szCs w:val="28"/>
+              </w:rPr>
+              <w:t>1</w:t>
+            </w:r>
+          </w:p>
+        </w:tc>
+        <w:tc>
+          <w:tcPr>
+            <w:tcW w:w="3123" w:type="dxa"/>
+          </w:tcPr>
+          <w:p>
+            <w:pPr>
+              <w:spacing w:line="360" w:lineRule="atLeast"/>
+              <w:contextualSpacing/>
+              <w:jc w:val="center"/>
+              <w:rPr>
+                <w:rFonts w:ascii="Times New Roman" w:hAnsi="Times New Roman" w:cs="Times New Roman"/>
+                <w:sz w:val="28"/>
+                <w:szCs w:val="28"/>
+              </w:rPr>
+            </w:pPr>
+          </w:p>
+        </w:tc>
+        <w:tc>
+          <w:tcPr>
+            <w:tcW w:w="1701" w:type="dxa"/>
+            <w:vMerge/>
+          </w:tcPr>
+          <w:p>
+            <w:pPr>
+              <w:spacing w:line="360" w:lineRule="atLeast"/>
+              <w:contextualSpacing/>
+              <w:jc w:val="center"/>
+              <w:rPr>
+                <w:rFonts w:ascii="Times New Roman" w:hAnsi="Times New Roman" w:cs="Times New Roman"/>
+                <w:sz w:val="28"/>
+                <w:szCs w:val="28"/>
+              </w:rPr>
+            </w:pPr>
+          </w:p>
+        </w:tc>
+        <w:tc>
+          <w:tcPr>
+            <w:tcW w:w="2686" w:type="dxa"/>
+          </w:tcPr>
+          <w:p>
+            <w:pPr>
+              <w:spacing w:line="360" w:lineRule="atLeast"/>
+              <w:contextualSpacing/>
+              <w:jc w:val="center"/>
+              <w:rPr>
+                <w:rFonts w:ascii="Times New Roman" w:hAnsi="Times New Roman" w:cs="Times New Roman"/>
+                <w:sz w:val="28"/>
+                <w:szCs w:val="28"/>
+              </w:rPr>
+            </w:pPr>
+            <w:r>
+              <w:rPr>
+                <w:rFonts w:ascii="Times New Roman" w:hAnsi="Times New Roman" w:cs="Times New Roman"/>
+                <w:sz w:val="28"/>
+                <w:szCs w:val="28"/>
+              </w:rPr>
+              <w:t>24</w:t>
+            </w:r>
+          </w:p>
+        </w:tc>
+      </w:tr>
+      <w:tr>
+        <w:tc>
+          <w:tcPr>
+            <w:tcW w:w="1834" w:type="dxa"/>
+          </w:tcPr>
+          <w:p>
+            <w:pPr>
+              <w:spacing w:line="360" w:lineRule="atLeast"/>
+              <w:contextualSpacing/>
+              <w:jc w:val="center"/>
+              <w:rPr>
+                <w:rFonts w:ascii="Times New Roman" w:hAnsi="Times New Roman" w:cs="Times New Roman"/>
+                <w:sz w:val="28"/>
+                <w:szCs w:val="28"/>
+              </w:rPr>
+            </w:pPr>
+            <w:r>
+              <w:rPr>
+                <w:rFonts w:ascii="Times New Roman" w:hAnsi="Times New Roman" w:cs="Times New Roman"/>
+                <w:sz w:val="28"/>
+                <w:szCs w:val="28"/>
+              </w:rPr>
+              <w:t xml:space="preserve">Камера </w:t>
+            </w:r>
+            <w:r>
+              <w:rPr>
+                <w:rFonts w:ascii="Times New Roman" w:hAnsi="Times New Roman" w:cs="Times New Roman"/>
+                <w:sz w:val="28"/>
+                <w:szCs w:val="28"/>
+                <w:lang w:val="en-US"/>
+              </w:rPr>
+              <w:t>22</w:t>
+            </w:r>
+          </w:p>
+        </w:tc>
+        <w:tc>
+          <w:tcPr>
+            <w:tcW w:w="3123" w:type="dxa"/>
+          </w:tcPr>
+          <w:p>
+            <w:pPr>
+              <w:spacing w:line="360" w:lineRule="atLeast"/>
+              <w:contextualSpacing/>
+              <w:jc w:val="center"/>
+              <w:rPr>
+                <w:rFonts w:ascii="Times New Roman" w:hAnsi="Times New Roman" w:cs="Times New Roman"/>
+                <w:sz w:val="28"/>
+                <w:szCs w:val="28"/>
+              </w:rPr>
+            </w:pPr>
+            <w:bookmarkStart w:id="2" w:name="_GoBack"/>
+            <w:bookmarkEnd w:id="2"/>
+          </w:p>
+        </w:tc>
+        <w:tc>
+          <w:tcPr>
+            <w:tcW w:w="1701" w:type="dxa"/>
+            <w:vMerge/>
+          </w:tcPr>
+          <w:p>
+            <w:pPr>
+              <w:spacing w:line="360" w:lineRule="atLeast"/>
+              <w:contextualSpacing/>
+              <w:jc w:val="center"/>
+              <w:rPr>
+                <w:rFonts w:ascii="Times New Roman" w:hAnsi="Times New Roman" w:cs="Times New Roman"/>
+                <w:sz w:val="28"/>
+                <w:szCs w:val="28"/>
+              </w:rPr>
+            </w:pPr>
+          </w:p>
+        </w:tc>
+        <w:tc>
+          <w:tcPr>
+            <w:tcW w:w="2686" w:type="dxa"/>
+          </w:tcPr>
+          <w:p>
+            <w:pPr>
+              <w:spacing w:line="360" w:lineRule="atLeast"/>
+              <w:contextualSpacing/>
+              <w:jc w:val="center"/>
+              <w:rPr>
+                <w:rFonts w:ascii="Times New Roman" w:hAnsi="Times New Roman" w:cs="Times New Roman"/>
+                <w:sz w:val="28"/>
+                <w:szCs w:val="28"/>
+              </w:rPr>
+            </w:pPr>
+            <w:r>
+              <w:rPr>
+                <w:rFonts w:ascii="Times New Roman" w:hAnsi="Times New Roman" w:cs="Times New Roman"/>
+                <w:sz w:val="28"/>
+                <w:szCs w:val="28"/>
+              </w:rPr>
+              <w:t>23,9</w:t>
+            </w:r>
+          </w:p>
+        </w:tc>
+      </w:tr>
+    </w:tbl>
     <w:p>
       <w:pPr>
         <w:spacing w:after="0" w:line="360" w:lineRule="atLeast"/>
-        <w:ind w:firstLine="709"/>
-        <w:contextualSpacing/>
-        <w:jc w:val="both"/>
-        <w:rPr>
-          <w:rFonts w:ascii="Times New Roman" w:hAnsi="Times New Roman" w:cs="Times New Roman"/>
-          <w:sz w:val="28"/>
-          <w:szCs w:val="28"/>
-        </w:rPr>
-      </w:pPr>
-      <w:r>
-        <w:rPr>
-          <w:rFonts w:ascii="Times New Roman" w:hAnsi="Times New Roman" w:cs="Times New Roman"/>
-          <w:sz w:val="28"/>
-          <w:szCs w:val="28"/>
-        </w:rPr>
-        <w:t xml:space="preserve">В случае попытки потенциальным злоумышленником покинуть территорию второго этажа предусмотрено видеонаблюдение, направленное на входы всех лестниц и лифта, для этой цели предусмотрены камеры 5,1,13,18,14,20,17,12. </w:t>
-      </w:r>
+        <w:contextualSpacing/>
+        <w:jc w:val="both"/>
+        <w:rPr>
+          <w:rFonts w:ascii="Times New Roman" w:hAnsi="Times New Roman" w:cs="Times New Roman"/>
+          <w:sz w:val="28"/>
+          <w:szCs w:val="28"/>
+        </w:rPr>
+      </w:pPr>
     </w:p>
     <w:p>
       <w:pPr>
@@ -5224,45 +9558,6 @@
           <w:szCs w:val="28"/>
         </w:rPr>
       </w:pPr>
-      <w:r>
-        <w:rPr>
-          <w:rFonts w:ascii="Times New Roman" w:hAnsi="Times New Roman" w:cs="Times New Roman"/>
-          <w:sz w:val="28"/>
-          <w:szCs w:val="28"/>
-        </w:rPr>
-        <w:t xml:space="preserve">Также в целях обнаружения и идентификации злоумышленника на выходах каждого торгового объекта внутри второго этажа торгового центра установлено видеонаблюдение посредством камер </w:t>
-      </w:r>
-      <w:r>
-        <w:rPr>
-          <w:rFonts w:ascii="Times New Roman" w:hAnsi="Times New Roman" w:cs="Times New Roman"/>
-          <w:sz w:val="28"/>
-          <w:szCs w:val="28"/>
-        </w:rPr>
-        <w:t>2,4,3,7,11,9,15,16,18,17.</w:t>
-      </w:r>
-    </w:p>
-    <w:p>
-      <w:pPr>
-        <w:spacing w:after="0" w:line="360" w:lineRule="atLeast"/>
-        <w:ind w:firstLine="709"/>
-        <w:contextualSpacing/>
-        <w:jc w:val="both"/>
-        <w:rPr>
-          <w:rFonts w:ascii="Times New Roman" w:hAnsi="Times New Roman" w:cs="Times New Roman"/>
-          <w:sz w:val="28"/>
-          <w:szCs w:val="28"/>
-        </w:rPr>
-      </w:pPr>
-      <w:r>
-        <w:rPr>
-          <w:rFonts w:ascii="Times New Roman" w:hAnsi="Times New Roman" w:cs="Times New Roman"/>
-          <w:sz w:val="28"/>
-          <w:szCs w:val="28"/>
-        </w:rPr>
-        <w:t>Видеокамеры 21 и 22 предназначены для системы видеонаблюдения внешней территории, для целей отслеживания попыток злоумышленника проникнуть на территорию защищаемого объекта через боковые пожарные лестницы.</w:t>
-      </w:r>
-      <w:bookmarkStart w:id="1" w:name="_GoBack"/>
-      <w:bookmarkEnd w:id="1"/>
     </w:p>
     <w:p>
       <w:pPr>
@@ -6763,12 +11058,11 @@
   <w:style w:type="paragraph" w:default="1" w:styleId="a">
     <w:name w:val="Normal"/>
     <w:qFormat/>
-    <w:rsid w:val="000C0348"/>
+    <w:rsid w:val="0084681B"/>
   </w:style>
   <w:style w:type="character" w:default="1" w:styleId="a0">
     <w:name w:val="Default Paragraph Font"/>
     <w:uiPriority w:val="1"/>
-    <w:semiHidden/>
     <w:unhideWhenUsed/>
   </w:style>
   <w:style w:type="table" w:default="1" w:styleId="a1">
@@ -6791,6 +11085,25 @@
     <w:uiPriority w:val="99"/>
     <w:semiHidden/>
     <w:unhideWhenUsed/>
+  </w:style>
+  <w:style w:type="table" w:styleId="a3">
+    <w:name w:val="Table Grid"/>
+    <w:basedOn w:val="a1"/>
+    <w:uiPriority w:val="39"/>
+    <w:rsid w:val="003A6556"/>
+    <w:pPr>
+      <w:spacing w:after="0" w:line="240" w:lineRule="auto"/>
+    </w:pPr>
+    <w:tblPr>
+      <w:tblBorders>
+        <w:top w:val="single" w:sz="4" w:space="0" w:color="auto"/>
+        <w:left w:val="single" w:sz="4" w:space="0" w:color="auto"/>
+        <w:bottom w:val="single" w:sz="4" w:space="0" w:color="auto"/>
+        <w:right w:val="single" w:sz="4" w:space="0" w:color="auto"/>
+        <w:insideH w:val="single" w:sz="4" w:space="0" w:color="auto"/>
+        <w:insideV w:val="single" w:sz="4" w:space="0" w:color="auto"/>
+      </w:tblBorders>
+    </w:tblPr>
   </w:style>
 </w:styles>
 </file>

</xml_diff>